<commit_message>
Update GDD and Life
Se ajusto para que si llegas al nivel final y perdes, no tengas que hacer todo de nuevo
</commit_message>
<xml_diff>
--- a/Bonkhead-GDD.docx
+++ b/Bonkhead-GDD.docx
@@ -441,11 +441,19 @@
         </w:numPr>
       </w:pPr>
       <w:hyperlink w:anchor="Gameplay_loop" w:history="1">
+        <w:proofErr w:type="spellStart"/>
         <w:r>
           <w:rPr>
             <w:rStyle w:val="Hipervnculo"/>
           </w:rPr>
-          <w:t xml:space="preserve">Gameplay </w:t>
+          <w:t>Gameplay</w:t>
+        </w:r>
+        <w:proofErr w:type="spellEnd"/>
+        <w:r>
+          <w:rPr>
+            <w:rStyle w:val="Hipervnculo"/>
+          </w:rPr>
+          <w:t xml:space="preserve"> </w:t>
         </w:r>
         <w:proofErr w:type="spellStart"/>
         <w:r>
@@ -1282,7 +1290,23 @@
           <w:b/>
           <w:bCs/>
         </w:rPr>
-        <w:t xml:space="preserve">4. Gameplay </w:t>
+        <w:t xml:space="preserve">4. </w:t>
+      </w:r>
+      <w:proofErr w:type="spellStart"/>
+      <w:r>
+        <w:rPr>
+          <w:b/>
+          <w:bCs/>
+        </w:rPr>
+        <w:t>Gameplay</w:t>
+      </w:r>
+      <w:proofErr w:type="spellEnd"/>
+      <w:r>
+        <w:rPr>
+          <w:b/>
+          <w:bCs/>
+        </w:rPr>
+        <w:t xml:space="preserve"> </w:t>
       </w:r>
       <w:proofErr w:type="spellStart"/>
       <w:r>
@@ -3010,13 +3034,8 @@
       <w:r>
         <w:t xml:space="preserve"> </w:t>
       </w:r>
-      <w:proofErr w:type="gramStart"/>
-      <w:r>
-        <w:t>El</w:t>
-      </w:r>
-      <w:proofErr w:type="gramEnd"/>
-      <w:r>
-        <w:t xml:space="preserve"> jugador lo completa con habilidades básicas (Mover, Saltar, Disparar).</w:t>
+      <w:r>
+        <w:t>El jugador lo completa con habilidades básicas (Mover, Saltar, Disparar).</w:t>
       </w:r>
     </w:p>
     <w:p>
@@ -4644,30 +4663,11 @@
           <w:b/>
           <w:bCs/>
         </w:rPr>
-        <w:t xml:space="preserve">Exclusivamente </w:t>
-      </w:r>
-      <w:r>
-        <w:rPr>
-          <w:b/>
-          <w:bCs/>
-        </w:rPr>
-        <w:t>jefe</w:t>
-      </w:r>
-      <w:r>
-        <w:rPr>
-          <w:b/>
-          <w:bCs/>
-        </w:rPr>
-        <w:t>.</w:t>
-      </w:r>
-      <w:r>
-        <w:t xml:space="preserve"> A diferencia de los anteriores, este "nivel" consiste únicamente en la batalla contra el antagonista </w:t>
-      </w:r>
-      <w:proofErr w:type="spellStart"/>
-      <w:r>
-        <w:t>principal.</w:t>
-      </w:r>
-      <w:proofErr w:type="spellEnd"/>
+        <w:t>Exclusivamente jefe.</w:t>
+      </w:r>
+      <w:r>
+        <w:t xml:space="preserve"> A diferencia de los anteriores, este "nivel" consiste únicamente en la batalla contra el antagonista principal.</w:t>
+      </w:r>
     </w:p>
     <w:p>
       <w:pPr>
@@ -4681,21 +4681,7 @@
           <w:b/>
           <w:bCs/>
         </w:rPr>
-        <w:t xml:space="preserve">Diseño de la Arena del </w:t>
-      </w:r>
-      <w:r>
-        <w:rPr>
-          <w:b/>
-          <w:bCs/>
-        </w:rPr>
-        <w:t>jefe</w:t>
-      </w:r>
-      <w:r>
-        <w:rPr>
-          <w:b/>
-          <w:bCs/>
-        </w:rPr>
-        <w:t>:</w:t>
+        <w:t>Diseño de la Arena del jefe:</w:t>
       </w:r>
       <w:r>
         <w:t xml:space="preserve"> El escenario de batalla no es plano; cuenta con plataformas flotantes, paredes de salto y superficies de agarre. El jugador deberá realizar plataformas </w:t>
@@ -4914,15 +4900,80 @@
         </w:numPr>
       </w:pPr>
       <w:r>
-        <w:t xml:space="preserve">Al perder 3 paquetes, </w:t>
+        <w:t>Al perder 3 paquetes en los niveles 1 a 4, se reinicia el juego desde el Nivel 1 (</w:t>
+      </w:r>
+      <w:proofErr w:type="spellStart"/>
+      <w:r>
+        <w:t>Permadeath</w:t>
+      </w:r>
+      <w:proofErr w:type="spellEnd"/>
+      <w:r>
+        <w:t xml:space="preserve">). </w:t>
+      </w:r>
+      <w:r>
+        <w:rPr>
+          <w:b/>
+          <w:bCs/>
+        </w:rPr>
+        <w:t>Excepción (Nivel 5):</w:t>
+      </w:r>
+      <w:r>
+        <w:t xml:space="preserve"> Al alcanzar la batalla final, se activa un </w:t>
+      </w:r>
+      <w:r>
+        <w:rPr>
+          <w:b/>
+          <w:bCs/>
+        </w:rPr>
+        <w:t>'</w:t>
+      </w:r>
+      <w:proofErr w:type="spellStart"/>
+      <w:r>
+        <w:rPr>
+          <w:b/>
+          <w:bCs/>
+        </w:rPr>
+        <w:t>Checkpoint</w:t>
+      </w:r>
+      <w:proofErr w:type="spellEnd"/>
+      <w:r>
+        <w:rPr>
+          <w:b/>
+          <w:bCs/>
+        </w:rPr>
+        <w:t xml:space="preserve"> de </w:t>
       </w:r>
       <w:proofErr w:type="gramStart"/>
       <w:r>
-        <w:t>se  reinicia</w:t>
+        <w:rPr>
+          <w:b/>
+          <w:bCs/>
+        </w:rPr>
+        <w:t>Jefe</w:t>
       </w:r>
       <w:proofErr w:type="gramEnd"/>
       <w:r>
-        <w:t xml:space="preserve"> el juego desde el nivel 1.</w:t>
+        <w:rPr>
+          <w:b/>
+          <w:bCs/>
+        </w:rPr>
+        <w:t>'</w:t>
+      </w:r>
+      <w:r>
+        <w:t xml:space="preserve">. Si el jugador pierde todos los paquetes en esta instancia, el juego </w:t>
+      </w:r>
+      <w:r>
+        <w:rPr>
+          <w:b/>
+          <w:bCs/>
+        </w:rPr>
+        <w:t>no</w:t>
+      </w:r>
+      <w:r>
+        <w:t xml:space="preserve"> se reinicia desde cero; se le permite reintentar el combate inmediatamente o salir al menú principal conservando su progreso y recuperando sus paquetes de vida.</w:t>
+      </w:r>
+      <w:r>
+        <w:t xml:space="preserve"> </w:t>
       </w:r>
     </w:p>
     <w:p>
@@ -5017,6 +5068,7 @@
         </w:numPr>
       </w:pPr>
       <w:r>
+        <w:lastRenderedPageBreak/>
         <w:t xml:space="preserve">Los avances en habilidades permanecen </w:t>
       </w:r>
       <w:r>
@@ -5028,6 +5080,24 @@
     </w:p>
     <w:p>
       <w:pPr>
+        <w:numPr>
+          <w:ilvl w:val="0"/>
+          <w:numId w:val="18"/>
+        </w:numPr>
+      </w:pPr>
+      <w:r>
+        <w:rPr>
+          <w:b/>
+          <w:bCs/>
+        </w:rPr>
+        <w:t>Salvaguarda del Nivel 5:</w:t>
+      </w:r>
+      <w:r>
+        <w:t xml:space="preserve"> A diferencia de los niveles previos, donde morir definitivamente elimina el archivo de guardado, en el Nivel 5 el archivo de progreso se protege. Esto recompensa al jugador por llegar al final, permitiéndole retomar la sesión desde el menú principal sin penalización de progreso.</w:t>
+      </w:r>
+    </w:p>
+    <w:p>
+      <w:pPr>
         <w:rPr>
           <w:b/>
           <w:bCs/>
@@ -5051,7 +5121,6 @@
     </w:p>
     <w:p>
       <w:r>
-        <w:lastRenderedPageBreak/>
         <w:t>El balance se ajusta en base a:</w:t>
       </w:r>
     </w:p>
@@ -5315,6 +5384,7 @@
     </w:p>
     <w:p>
       <w:r>
+        <w:lastRenderedPageBreak/>
         <w:t>Cada nivel tiene un esquema cromático dominante:</w:t>
       </w:r>
     </w:p>
@@ -5693,7 +5763,6 @@
               <w:rPr>
                 <w:highlight w:val="yellow"/>
               </w:rPr>
-              <w:lastRenderedPageBreak/>
               <w:t>5</w:t>
             </w:r>
           </w:p>
@@ -6031,6 +6100,7 @@
     </w:p>
     <w:p>
       <w:r>
+        <w:lastRenderedPageBreak/>
         <w:pict w14:anchorId="513EC86D">
           <v:rect id="_x0000_i1031" style="width:0;height:1.5pt" o:hralign="center" o:hrstd="t" o:hr="t" fillcolor="#a0a0a0" stroked="f"/>
         </w:pict>
@@ -6090,7 +6160,6 @@
         </w:numPr>
       </w:pPr>
       <w:r>
-        <w:lastRenderedPageBreak/>
         <w:t>Composición en escala menor para enfatizar acción.</w:t>
       </w:r>
     </w:p>
@@ -6357,6 +6426,7 @@
     <w:bookmarkEnd w:id="10"/>
     <w:p>
       <w:r>
+        <w:lastRenderedPageBreak/>
         <w:t xml:space="preserve">El aprendizaje en </w:t>
       </w:r>
       <w:proofErr w:type="spellStart"/>
@@ -6412,9 +6482,6 @@
       </w:r>
       <w:r>
         <w:br/>
-      </w:r>
-      <w:r>
-        <w:lastRenderedPageBreak/>
         <w:t>Cada uno indica el nombre de la habilidad obtenida, su función y la tecla asociada.</w:t>
       </w:r>
     </w:p>
@@ -6676,6 +6743,7 @@
     </w:p>
     <w:p>
       <w:r>
+        <w:lastRenderedPageBreak/>
         <w:t xml:space="preserve">El título presenta </w:t>
       </w:r>
       <w:r>
@@ -6781,15 +6849,7 @@
                 <w:b/>
                 <w:bCs/>
               </w:rPr>
-              <w:t xml:space="preserve">Menú Principal / </w:t>
-            </w:r>
-            <w:r>
-              <w:rPr>
-                <w:b/>
-                <w:bCs/>
-              </w:rPr>
-              <w:lastRenderedPageBreak/>
-              <w:t>Pantalla de Título</w:t>
+              <w:t>Menú Principal / Pantalla de Título</w:t>
             </w:r>
           </w:p>
         </w:tc>
@@ -6801,7 +6861,6 @@
           </w:tcPr>
           <w:p>
             <w:r>
-              <w:lastRenderedPageBreak/>
               <w:t>Pantalla inicial que contiene el logotipo del juego y el menú principal. Desde aquí se accede a todas las demás secciones.</w:t>
             </w:r>
           </w:p>
@@ -7177,6 +7236,7 @@
         </w:numPr>
       </w:pPr>
       <w:r>
+        <w:lastRenderedPageBreak/>
         <w:t>Al acceder a submenús (</w:t>
       </w:r>
       <w:proofErr w:type="spellStart"/>
@@ -7233,7 +7293,6 @@
           <w:b/>
           <w:bCs/>
         </w:rPr>
-        <w:lastRenderedPageBreak/>
         <w:t>1</w:t>
       </w:r>
       <w:r>
@@ -7587,6 +7646,7 @@
         </w:numPr>
       </w:pPr>
       <w:r>
+        <w:lastRenderedPageBreak/>
         <w:t xml:space="preserve">Responsabilidades: Arte, Programación, Música, Animación, Diseño, </w:t>
       </w:r>
       <w:proofErr w:type="spellStart"/>
@@ -7711,7 +7771,6 @@
         </w:numPr>
       </w:pPr>
       <w:r>
-        <w:lastRenderedPageBreak/>
         <w:t xml:space="preserve">Botón </w:t>
       </w:r>
       <w:r>
@@ -7925,38 +7984,23 @@
           <w:ilvl w:val="0"/>
           <w:numId w:val="39"/>
         </w:numPr>
-      </w:pPr>
-      <w:r>
-        <w:rPr>
-          <w:b/>
-          <w:bCs/>
-        </w:rPr>
-        <w:t xml:space="preserve">Play </w:t>
-      </w:r>
-      <w:proofErr w:type="spellStart"/>
-      <w:r>
-        <w:rPr>
-          <w:b/>
-          <w:bCs/>
-        </w:rPr>
-        <w:t>Again</w:t>
-      </w:r>
-      <w:proofErr w:type="spellEnd"/>
-      <w:r>
-        <w:rPr>
-          <w:b/>
-          <w:bCs/>
-        </w:rPr>
-        <w:t>:</w:t>
-      </w:r>
-      <w:r>
-        <w:t xml:space="preserve"> reinicia el nivel actual desde el comienzo.</w:t>
-      </w:r>
-    </w:p>
-    <w:p>
-      <w:pPr>
-        <w:numPr>
-          <w:ilvl w:val="0"/>
+        <w:rPr>
+          <w:b/>
+          <w:bCs/>
+        </w:rPr>
+      </w:pPr>
+      <w:r>
+        <w:rPr>
+          <w:b/>
+          <w:bCs/>
+        </w:rPr>
+        <w:t>Botón de Acción Principal (Contextual):</w:t>
+      </w:r>
+    </w:p>
+    <w:p>
+      <w:pPr>
+        <w:numPr>
+          <w:ilvl w:val="1"/>
           <w:numId w:val="39"/>
         </w:numPr>
       </w:pPr>
@@ -7965,6 +8009,66 @@
           <w:b/>
           <w:bCs/>
         </w:rPr>
+        <w:t xml:space="preserve">Niveles 1-4: </w:t>
+      </w:r>
+      <w:r>
+        <w:t>Muestra '</w:t>
+      </w:r>
+      <w:r>
+        <w:t>PLAY AGAIN</w:t>
+      </w:r>
+      <w:r>
+        <w:t xml:space="preserve">'. Reinicia el juego desde el Nivel 1, </w:t>
+      </w:r>
+      <w:r>
+        <w:t>reiniciando</w:t>
+      </w:r>
+      <w:r>
+        <w:t xml:space="preserve"> puntuación y vidas.</w:t>
+      </w:r>
+    </w:p>
+    <w:p>
+      <w:pPr>
+        <w:numPr>
+          <w:ilvl w:val="1"/>
+          <w:numId w:val="39"/>
+        </w:numPr>
+      </w:pPr>
+      <w:r>
+        <w:rPr>
+          <w:b/>
+          <w:bCs/>
+        </w:rPr>
+        <w:t xml:space="preserve">Nivel 5: </w:t>
+      </w:r>
+      <w:r>
+        <w:t>Muestra '</w:t>
+      </w:r>
+      <w:r>
+        <w:t>RESTART</w:t>
+      </w:r>
+      <w:r>
+        <w:t xml:space="preserve"> L</w:t>
+      </w:r>
+      <w:r>
+        <w:t>EVEL</w:t>
+      </w:r>
+      <w:r>
+        <w:t>'. Reinicia únicamente la batalla final, restaurando los paquetes de vida al máximo para un nuevo intento inmediato.</w:t>
+      </w:r>
+    </w:p>
+    <w:p>
+      <w:pPr>
+        <w:numPr>
+          <w:ilvl w:val="0"/>
+          <w:numId w:val="39"/>
+        </w:numPr>
+      </w:pPr>
+      <w:r>
+        <w:rPr>
+          <w:b/>
+          <w:bCs/>
+        </w:rPr>
         <w:t>Main Menu:</w:t>
       </w:r>
       <w:r>
@@ -7977,6 +8081,7 @@
           <w:b/>
           <w:bCs/>
         </w:rPr>
+        <w:lastRenderedPageBreak/>
         <w:t>Estilo:</w:t>
       </w:r>
       <w:r>
@@ -8108,271 +8213,271 @@
           <w:b/>
           <w:bCs/>
         </w:rPr>
+        <w:t>Tiempo de transición promedio:</w:t>
+      </w:r>
+      <w:r>
+        <w:t xml:space="preserve"> 0.5 s.</w:t>
+      </w:r>
+    </w:p>
+    <w:p>
+      <w:pPr>
+        <w:numPr>
+          <w:ilvl w:val="0"/>
+          <w:numId w:val="40"/>
+        </w:numPr>
+      </w:pPr>
+      <w:r>
+        <w:t>El sonido de selección y clic refuerza la retroalimentación al jugador.</w:t>
+      </w:r>
+    </w:p>
+    <w:p>
+      <w:pPr>
+        <w:ind w:left="720"/>
+      </w:pPr>
+    </w:p>
+    <w:p>
+      <w:pPr>
+        <w:rPr>
+          <w:b/>
+          <w:bCs/>
+        </w:rPr>
+      </w:pPr>
+      <w:bookmarkStart w:id="12" w:name="Pipeline_técnico"/>
+      <w:r>
+        <w:rPr>
+          <w:b/>
+          <w:bCs/>
+        </w:rPr>
+        <w:t>1</w:t>
+      </w:r>
+      <w:r>
+        <w:rPr>
+          <w:b/>
+          <w:bCs/>
+        </w:rPr>
+        <w:t>3</w:t>
+      </w:r>
+      <w:r>
+        <w:rPr>
+          <w:b/>
+          <w:bCs/>
+        </w:rPr>
+        <w:t>. Pipeline técnico</w:t>
+      </w:r>
+    </w:p>
+    <w:bookmarkEnd w:id="12"/>
+    <w:p>
+      <w:pPr>
+        <w:rPr>
+          <w:b/>
+          <w:bCs/>
+        </w:rPr>
+      </w:pPr>
+      <w:r>
+        <w:rPr>
+          <w:b/>
+          <w:bCs/>
+        </w:rPr>
+        <w:t>1</w:t>
+      </w:r>
+      <w:r>
+        <w:rPr>
+          <w:b/>
+          <w:bCs/>
+        </w:rPr>
+        <w:t>3</w:t>
+      </w:r>
+      <w:r>
+        <w:rPr>
+          <w:b/>
+          <w:bCs/>
+        </w:rPr>
+        <w:t>.1 Motor</w:t>
+      </w:r>
+    </w:p>
+    <w:p>
+      <w:r>
+        <w:rPr>
+          <w:b/>
+          <w:bCs/>
+        </w:rPr>
+        <w:t xml:space="preserve">Godot </w:t>
+      </w:r>
+      <w:proofErr w:type="spellStart"/>
+      <w:r>
+        <w:rPr>
+          <w:b/>
+          <w:bCs/>
+        </w:rPr>
+        <w:t>Engine</w:t>
+      </w:r>
+      <w:proofErr w:type="spellEnd"/>
+      <w:r>
+        <w:t xml:space="preserve"> (versión 4.</w:t>
+      </w:r>
+      <w:r>
+        <w:t>5</w:t>
+      </w:r>
+      <w:r>
+        <w:t>).</w:t>
+      </w:r>
+    </w:p>
+    <w:p>
+      <w:pPr>
+        <w:numPr>
+          <w:ilvl w:val="0"/>
+          <w:numId w:val="26"/>
+        </w:numPr>
+      </w:pPr>
+      <w:r>
+        <w:t xml:space="preserve">Lenguaje de scripting: </w:t>
+      </w:r>
+      <w:proofErr w:type="spellStart"/>
+      <w:r>
+        <w:t>GDScript</w:t>
+      </w:r>
+      <w:proofErr w:type="spellEnd"/>
+      <w:r>
+        <w:t>.</w:t>
+      </w:r>
+    </w:p>
+    <w:p>
+      <w:pPr>
+        <w:numPr>
+          <w:ilvl w:val="0"/>
+          <w:numId w:val="26"/>
+        </w:numPr>
+      </w:pPr>
+      <w:r>
+        <w:t>Física 2D integrada.</w:t>
+      </w:r>
+    </w:p>
+    <w:p>
+      <w:pPr>
+        <w:numPr>
+          <w:ilvl w:val="0"/>
+          <w:numId w:val="26"/>
+        </w:numPr>
+      </w:pPr>
+      <w:r>
+        <w:t>Sistema de tiles y nodos para construcción modular de niveles.</w:t>
+      </w:r>
+    </w:p>
+    <w:p>
+      <w:pPr>
+        <w:numPr>
+          <w:ilvl w:val="0"/>
+          <w:numId w:val="26"/>
+        </w:numPr>
+      </w:pPr>
+      <w:r>
+        <w:t>Exportación a PC.</w:t>
+      </w:r>
+    </w:p>
+    <w:p>
+      <w:pPr>
+        <w:ind w:left="720"/>
+      </w:pPr>
+    </w:p>
+    <w:p>
+      <w:pPr>
+        <w:rPr>
+          <w:b/>
+          <w:bCs/>
+        </w:rPr>
+      </w:pPr>
+      <w:r>
+        <w:rPr>
+          <w:b/>
+          <w:bCs/>
+        </w:rPr>
+        <w:t>1</w:t>
+      </w:r>
+      <w:r>
+        <w:rPr>
+          <w:b/>
+          <w:bCs/>
+        </w:rPr>
+        <w:t>3</w:t>
+      </w:r>
+      <w:r>
+        <w:rPr>
+          <w:b/>
+          <w:bCs/>
+        </w:rPr>
+        <w:t>.2 Resolución y rendimiento</w:t>
+      </w:r>
+    </w:p>
+    <w:p>
+      <w:pPr>
+        <w:numPr>
+          <w:ilvl w:val="0"/>
+          <w:numId w:val="27"/>
+        </w:numPr>
+      </w:pPr>
+      <w:r>
+        <w:t>Resolución nativa: 1920×1080.</w:t>
+      </w:r>
+    </w:p>
+    <w:p>
+      <w:pPr>
+        <w:numPr>
+          <w:ilvl w:val="0"/>
+          <w:numId w:val="27"/>
+        </w:numPr>
+      </w:pPr>
+      <w:r>
+        <w:t xml:space="preserve">Escalado automático a resoluciones menores mediante </w:t>
+      </w:r>
+      <w:proofErr w:type="spellStart"/>
+      <w:r>
+        <w:t>Viewport</w:t>
+      </w:r>
+      <w:proofErr w:type="spellEnd"/>
+      <w:r>
+        <w:t xml:space="preserve"> Stretch Mode = “2D”.</w:t>
+      </w:r>
+    </w:p>
+    <w:p>
+      <w:pPr>
+        <w:numPr>
+          <w:ilvl w:val="0"/>
+          <w:numId w:val="27"/>
+        </w:numPr>
+      </w:pPr>
+      <w:r>
+        <w:t>Target FPS: 60.</w:t>
+      </w:r>
+    </w:p>
+    <w:p>
+      <w:pPr>
+        <w:numPr>
+          <w:ilvl w:val="0"/>
+          <w:numId w:val="27"/>
+        </w:numPr>
+      </w:pPr>
+      <w:r>
+        <w:t>Capado de velocidad para coherencia en físicas.</w:t>
+      </w:r>
+    </w:p>
+    <w:p>
+      <w:pPr>
+        <w:ind w:left="720"/>
+      </w:pPr>
+    </w:p>
+    <w:p>
+      <w:pPr>
+        <w:rPr>
+          <w:b/>
+          <w:bCs/>
+        </w:rPr>
+      </w:pPr>
+      <w:r>
+        <w:rPr>
+          <w:b/>
+          <w:bCs/>
+        </w:rPr>
         <w:lastRenderedPageBreak/>
-        <w:t>Tiempo de transición promedio:</w:t>
-      </w:r>
-      <w:r>
-        <w:t xml:space="preserve"> 0.5 s.</w:t>
-      </w:r>
-    </w:p>
-    <w:p>
-      <w:pPr>
-        <w:numPr>
-          <w:ilvl w:val="0"/>
-          <w:numId w:val="40"/>
-        </w:numPr>
-      </w:pPr>
-      <w:r>
-        <w:t>El sonido de selección y clic refuerza la retroalimentación al jugador.</w:t>
-      </w:r>
-    </w:p>
-    <w:p>
-      <w:pPr>
-        <w:ind w:left="720"/>
-      </w:pPr>
-    </w:p>
-    <w:p>
-      <w:pPr>
-        <w:rPr>
-          <w:b/>
-          <w:bCs/>
-        </w:rPr>
-      </w:pPr>
-      <w:bookmarkStart w:id="12" w:name="Pipeline_técnico"/>
-      <w:r>
-        <w:rPr>
-          <w:b/>
-          <w:bCs/>
-        </w:rPr>
-        <w:t>1</w:t>
-      </w:r>
-      <w:r>
-        <w:rPr>
-          <w:b/>
-          <w:bCs/>
-        </w:rPr>
-        <w:t>3</w:t>
-      </w:r>
-      <w:r>
-        <w:rPr>
-          <w:b/>
-          <w:bCs/>
-        </w:rPr>
-        <w:t>. Pipeline técnico</w:t>
-      </w:r>
-    </w:p>
-    <w:bookmarkEnd w:id="12"/>
-    <w:p>
-      <w:pPr>
-        <w:rPr>
-          <w:b/>
-          <w:bCs/>
-        </w:rPr>
-      </w:pPr>
-      <w:r>
-        <w:rPr>
-          <w:b/>
-          <w:bCs/>
-        </w:rPr>
-        <w:t>1</w:t>
-      </w:r>
-      <w:r>
-        <w:rPr>
-          <w:b/>
-          <w:bCs/>
-        </w:rPr>
-        <w:t>3</w:t>
-      </w:r>
-      <w:r>
-        <w:rPr>
-          <w:b/>
-          <w:bCs/>
-        </w:rPr>
-        <w:t>.1 Motor</w:t>
-      </w:r>
-    </w:p>
-    <w:p>
-      <w:r>
-        <w:rPr>
-          <w:b/>
-          <w:bCs/>
-        </w:rPr>
-        <w:t xml:space="preserve">Godot </w:t>
-      </w:r>
-      <w:proofErr w:type="spellStart"/>
-      <w:r>
-        <w:rPr>
-          <w:b/>
-          <w:bCs/>
-        </w:rPr>
-        <w:t>Engine</w:t>
-      </w:r>
-      <w:proofErr w:type="spellEnd"/>
-      <w:r>
-        <w:t xml:space="preserve"> (versión 4.</w:t>
-      </w:r>
-      <w:r>
-        <w:t>5</w:t>
-      </w:r>
-      <w:r>
-        <w:t>).</w:t>
-      </w:r>
-    </w:p>
-    <w:p>
-      <w:pPr>
-        <w:numPr>
-          <w:ilvl w:val="0"/>
-          <w:numId w:val="26"/>
-        </w:numPr>
-      </w:pPr>
-      <w:r>
-        <w:t xml:space="preserve">Lenguaje de scripting: </w:t>
-      </w:r>
-      <w:proofErr w:type="spellStart"/>
-      <w:r>
-        <w:t>GDScript</w:t>
-      </w:r>
-      <w:proofErr w:type="spellEnd"/>
-      <w:r>
-        <w:t>.</w:t>
-      </w:r>
-    </w:p>
-    <w:p>
-      <w:pPr>
-        <w:numPr>
-          <w:ilvl w:val="0"/>
-          <w:numId w:val="26"/>
-        </w:numPr>
-      </w:pPr>
-      <w:r>
-        <w:t>Física 2D integrada.</w:t>
-      </w:r>
-    </w:p>
-    <w:p>
-      <w:pPr>
-        <w:numPr>
-          <w:ilvl w:val="0"/>
-          <w:numId w:val="26"/>
-        </w:numPr>
-      </w:pPr>
-      <w:r>
-        <w:t>Sistema de tiles y nodos para construcción modular de niveles.</w:t>
-      </w:r>
-    </w:p>
-    <w:p>
-      <w:pPr>
-        <w:numPr>
-          <w:ilvl w:val="0"/>
-          <w:numId w:val="26"/>
-        </w:numPr>
-      </w:pPr>
-      <w:r>
-        <w:t>Exportación a PC.</w:t>
-      </w:r>
-    </w:p>
-    <w:p>
-      <w:pPr>
-        <w:ind w:left="720"/>
-      </w:pPr>
-    </w:p>
-    <w:p>
-      <w:pPr>
-        <w:rPr>
-          <w:b/>
-          <w:bCs/>
-        </w:rPr>
-      </w:pPr>
-      <w:r>
-        <w:rPr>
-          <w:b/>
-          <w:bCs/>
-        </w:rPr>
-        <w:t>1</w:t>
-      </w:r>
-      <w:r>
-        <w:rPr>
-          <w:b/>
-          <w:bCs/>
-        </w:rPr>
-        <w:t>3</w:t>
-      </w:r>
-      <w:r>
-        <w:rPr>
-          <w:b/>
-          <w:bCs/>
-        </w:rPr>
-        <w:t>.2 Resolución y rendimiento</w:t>
-      </w:r>
-    </w:p>
-    <w:p>
-      <w:pPr>
-        <w:numPr>
-          <w:ilvl w:val="0"/>
-          <w:numId w:val="27"/>
-        </w:numPr>
-      </w:pPr>
-      <w:r>
-        <w:t>Resolución nativa: 1920×1080.</w:t>
-      </w:r>
-    </w:p>
-    <w:p>
-      <w:pPr>
-        <w:numPr>
-          <w:ilvl w:val="0"/>
-          <w:numId w:val="27"/>
-        </w:numPr>
-      </w:pPr>
-      <w:r>
-        <w:t xml:space="preserve">Escalado automático a resoluciones menores mediante </w:t>
-      </w:r>
-      <w:proofErr w:type="spellStart"/>
-      <w:r>
-        <w:t>Viewport</w:t>
-      </w:r>
-      <w:proofErr w:type="spellEnd"/>
-      <w:r>
-        <w:t xml:space="preserve"> Stretch Mode = “2D”.</w:t>
-      </w:r>
-    </w:p>
-    <w:p>
-      <w:pPr>
-        <w:numPr>
-          <w:ilvl w:val="0"/>
-          <w:numId w:val="27"/>
-        </w:numPr>
-      </w:pPr>
-      <w:r>
-        <w:t>Target FPS: 60.</w:t>
-      </w:r>
-    </w:p>
-    <w:p>
-      <w:pPr>
-        <w:numPr>
-          <w:ilvl w:val="0"/>
-          <w:numId w:val="27"/>
-        </w:numPr>
-      </w:pPr>
-      <w:r>
-        <w:t>Capado de velocidad para coherencia en físicas.</w:t>
-      </w:r>
-    </w:p>
-    <w:p>
-      <w:pPr>
-        <w:ind w:left="720"/>
-      </w:pPr>
-    </w:p>
-    <w:p>
-      <w:pPr>
-        <w:rPr>
-          <w:b/>
-          <w:bCs/>
-        </w:rPr>
-      </w:pPr>
-      <w:r>
-        <w:rPr>
-          <w:b/>
-          <w:bCs/>
-        </w:rPr>
         <w:t>1</w:t>
       </w:r>
       <w:r>
@@ -8567,7 +8672,6 @@
           <w:b/>
           <w:bCs/>
         </w:rPr>
-        <w:lastRenderedPageBreak/>
         <w:t>Publicación:</w:t>
       </w:r>
       <w:r>
@@ -9921,7 +10025,7 @@
         <w:sz w:val="20"/>
       </w:rPr>
     </w:lvl>
-    <w:lvl w:ilvl="1" w:tentative="1">
+    <w:lvl w:ilvl="1">
       <w:start w:val="1"/>
       <w:numFmt w:val="bullet"/>
       <w:lvlText w:val="o"/>

</xml_diff>

<commit_message>
Fix CheckPoints & Save system
</commit_message>
<xml_diff>
--- a/Bonkhead-GDD.docx
+++ b/Bonkhead-GDD.docx
@@ -4530,19 +4530,12 @@
       </w:r>
     </w:p>
     <w:p>
-      <w:pPr>
-        <w:numPr>
-          <w:ilvl w:val="0"/>
-          <w:numId w:val="31"/>
-        </w:numPr>
-      </w:pPr>
-    </w:p>
-    <w:p>
-      <w:r>
-        <w:rPr>
-          <w:b/>
-          <w:bCs/>
-        </w:rPr>
+      <w:r>
+        <w:rPr>
+          <w:b/>
+          <w:bCs/>
+        </w:rPr>
+        <w:lastRenderedPageBreak/>
         <w:t>Diseño de los enfrentamientos:</w:t>
       </w:r>
     </w:p>
@@ -4725,36 +4718,23 @@
           <w:ilvl w:val="0"/>
           <w:numId w:val="50"/>
         </w:numPr>
-        <w:rPr>
-          <w:b/>
-          <w:bCs/>
-        </w:rPr>
-      </w:pPr>
-      <w:r>
-        <w:rPr>
-          <w:b/>
-          <w:bCs/>
-        </w:rPr>
-        <w:t xml:space="preserve">Respawn Táctico: </w:t>
-      </w:r>
-      <w:r>
-        <w:t xml:space="preserve">Si el jugador pierde un </w:t>
-      </w:r>
-      <w:r>
-        <w:t>paquete,</w:t>
-      </w:r>
-      <w:r>
-        <w:t xml:space="preserve"> pero aún le quedan otros, reaparece en el último </w:t>
-      </w:r>
-      <w:r>
-        <w:rPr>
-          <w:b/>
-          <w:bCs/>
-        </w:rPr>
-        <w:t>Checkpoint</w:t>
-      </w:r>
-      <w:r>
-        <w:t xml:space="preserve"> alcanzado con los valores (posición, puntos, HP) guardados en ese instante. Si no ha tocado ninguno, reinicia al principio del nivel.</w:t>
+      </w:pPr>
+      <w:r>
+        <w:rPr>
+          <w:b/>
+          <w:bCs/>
+        </w:rPr>
+        <w:t xml:space="preserve">Regeneración: </w:t>
+      </w:r>
+      <w:r>
+        <w:t>Siempre que el jugador aparece en el nivel (ya sea al inicio o tras respawnear),</w:t>
+      </w:r>
+      <w:r>
+        <w:rPr>
+          <w:b/>
+          <w:bCs/>
+        </w:rPr>
+        <w:t xml:space="preserve"> su salud se restaura al máximo (5 HP).</w:t>
       </w:r>
     </w:p>
     <w:p>
@@ -4766,47 +4746,137 @@
       </w:pPr>
       <w:r>
         <w:rPr>
+          <w:rFonts w:eastAsia="Times New Roman" w:cs="Times New Roman"/>
+          <w:b/>
+          <w:bCs/>
+          <w:kern w:val="0"/>
+          <w:lang w:eastAsia="es-AR"/>
+          <w14:ligatures w14:val="none"/>
+        </w:rPr>
+        <w:t>Respawn Táctico:</w:t>
+      </w:r>
+      <w:r>
+        <w:rPr>
+          <w:rFonts w:eastAsia="Times New Roman" w:cs="Times New Roman"/>
+          <w:kern w:val="0"/>
+          <w:lang w:eastAsia="es-AR"/>
+          <w14:ligatures w14:val="none"/>
+        </w:rPr>
+        <w:t xml:space="preserve"> Si el jugador pierde un </w:t>
+      </w:r>
+      <w:proofErr w:type="gramStart"/>
+      <w:r>
+        <w:rPr>
+          <w:rFonts w:eastAsia="Times New Roman" w:cs="Times New Roman"/>
+          <w:kern w:val="0"/>
+          <w:lang w:eastAsia="es-AR"/>
+          <w14:ligatures w14:val="none"/>
+        </w:rPr>
+        <w:t>paquete</w:t>
+      </w:r>
+      <w:proofErr w:type="gramEnd"/>
+      <w:r>
+        <w:rPr>
+          <w:rFonts w:eastAsia="Times New Roman" w:cs="Times New Roman"/>
+          <w:kern w:val="0"/>
+          <w:lang w:eastAsia="es-AR"/>
+          <w14:ligatures w14:val="none"/>
+        </w:rPr>
+        <w:t xml:space="preserve"> pero aún le quedan otros, reaparece en el último </w:t>
+      </w:r>
+      <w:r>
+        <w:rPr>
+          <w:rFonts w:eastAsia="Times New Roman" w:cs="Times New Roman"/>
+          <w:b/>
+          <w:bCs/>
+          <w:kern w:val="0"/>
+          <w:lang w:eastAsia="es-AR"/>
+          <w14:ligatures w14:val="none"/>
+        </w:rPr>
+        <w:t>Checkpoint</w:t>
+      </w:r>
+      <w:r>
+        <w:rPr>
+          <w:rFonts w:eastAsia="Times New Roman" w:cs="Times New Roman"/>
+          <w:kern w:val="0"/>
+          <w:lang w:eastAsia="es-AR"/>
+          <w14:ligatures w14:val="none"/>
+        </w:rPr>
+        <w:t xml:space="preserve"> alcanzado (o al inicio si no hay uno).</w:t>
+      </w:r>
+    </w:p>
+    <w:p>
+      <w:pPr>
+        <w:numPr>
+          <w:ilvl w:val="1"/>
+          <w:numId w:val="50"/>
+        </w:numPr>
+      </w:pPr>
+      <w:r>
+        <w:rPr>
+          <w:rFonts w:eastAsia="Times New Roman" w:cs="Times New Roman"/>
+          <w:b/>
+          <w:bCs/>
+          <w:kern w:val="0"/>
+          <w:lang w:eastAsia="es-AR"/>
+          <w14:ligatures w14:val="none"/>
+        </w:rPr>
+        <w:t>Condición:</w:t>
+      </w:r>
+      <w:r>
+        <w:rPr>
+          <w:rFonts w:eastAsia="Times New Roman" w:cs="Times New Roman"/>
+          <w:kern w:val="0"/>
+          <w:lang w:eastAsia="es-AR"/>
+          <w14:ligatures w14:val="none"/>
+        </w:rPr>
+        <w:t xml:space="preserve"> Conserva el puntaje acumulado hasta ese momento, pero pierde un Paquete de vida.</w:t>
+      </w:r>
+    </w:p>
+    <w:p>
+      <w:pPr>
+        <w:numPr>
+          <w:ilvl w:val="0"/>
+          <w:numId w:val="50"/>
+        </w:numPr>
+        <w:rPr>
+          <w:b/>
+          <w:bCs/>
+        </w:rPr>
+      </w:pPr>
+      <w:r>
+        <w:rPr>
           <w:b/>
           <w:bCs/>
         </w:rPr>
         <w:t xml:space="preserve">Game Over (Cero Paquetes): </w:t>
       </w:r>
       <w:r>
-        <w:t xml:space="preserve">Cuando el jugador pierde todos los paquetes, el intento actual termina y se pierden los </w:t>
-      </w:r>
-      <w:r>
-        <w:rPr>
-          <w:b/>
-          <w:bCs/>
-        </w:rPr>
-        <w:t>Checkpoints intermedios</w:t>
-      </w:r>
-      <w:r>
-        <w:t xml:space="preserve"> obtenidos en esa sesión.</w:t>
-      </w:r>
-    </w:p>
-    <w:p>
-      <w:pPr>
-        <w:rPr>
-          <w:b/>
-          <w:bCs/>
-        </w:rPr>
-      </w:pPr>
-    </w:p>
-    <w:p>
-      <w:r>
-        <w:rPr>
-          <w:b/>
-          <w:bCs/>
-        </w:rPr>
-        <w:t>8.2 Sistema de Guardado Dual (Memoria vs. Disco)</w:t>
-      </w:r>
-    </w:p>
-    <w:p>
-      <w:r>
-        <w:t>El juego maneja dos capas de persistencia para diferenciar el progreso "seguro" del progreso "en riesgo":</w:t>
-      </w:r>
-    </w:p>
+        <w:t>Cuando el jugador pierde todos los paquetes, el intento actual termina. Se pierden los puntos obtenidos en ese nivel y los checkpoints intermedios.</w:t>
+      </w:r>
+    </w:p>
+    <w:p>
+      <w:r>
+        <w:rPr>
+          <w:b/>
+          <w:bCs/>
+        </w:rPr>
+        <w:t xml:space="preserve">8.2 Sistema de </w:t>
+      </w:r>
+      <w:r>
+        <w:rPr>
+          <w:b/>
+          <w:bCs/>
+        </w:rPr>
+        <w:t>Guardado Simplificado (Sesión vs. Progreso)</w:t>
+      </w:r>
+    </w:p>
+    <w:p>
+      <w:r>
+        <w:t>El juego distingue claramente entre el progreso de la aventura y el progreso del intento actual:</w:t>
+      </w:r>
+    </w:p>
+    <w:p/>
     <w:p>
       <w:pPr>
         <w:numPr>
@@ -4834,6 +4904,7 @@
           <w:b/>
           <w:bCs/>
         </w:rPr>
+        <w:lastRenderedPageBreak/>
         <w:t>Cuando</w:t>
       </w:r>
       <w:r>
@@ -4854,10 +4925,16 @@
           <w:b/>
           <w:bCs/>
         </w:rPr>
-        <w:t>superar el nivel anterior</w:t>
-      </w:r>
-      <w:r>
-        <w:t xml:space="preserve"> y pasar al siguiente.</w:t>
+        <w:t>superar un nivel</w:t>
+      </w:r>
+      <w:r>
+        <w:t xml:space="preserve"> y pasar al</w:t>
+      </w:r>
+      <w:r>
+        <w:t xml:space="preserve"> </w:t>
+      </w:r>
+      <w:r>
+        <w:t>siguiente.</w:t>
       </w:r>
     </w:p>
     <w:p>
@@ -4872,44 +4949,13 @@
           <w:b/>
           <w:bCs/>
         </w:rPr>
-        <w:lastRenderedPageBreak/>
         <w:t>Qué guarda:</w:t>
       </w:r>
       <w:r>
         <w:t xml:space="preserve"> </w:t>
       </w:r>
       <w:r>
-        <w:t xml:space="preserve">El número de </w:t>
-      </w:r>
-      <w:r>
-        <w:rPr>
-          <w:b/>
-          <w:bCs/>
-        </w:rPr>
-        <w:t>Nivel</w:t>
-      </w:r>
-      <w:r>
-        <w:t xml:space="preserve"> alcanzado, la cantidad exacta de </w:t>
-      </w:r>
-      <w:r>
-        <w:rPr>
-          <w:b/>
-          <w:bCs/>
-        </w:rPr>
-        <w:t>Paquetes de Vida</w:t>
-      </w:r>
-      <w:r>
-        <w:t xml:space="preserve"> que el jugador tenía en el momento de superar el nivel, y el </w:t>
-      </w:r>
-      <w:r>
-        <w:rPr>
-          <w:b/>
-          <w:bCs/>
-        </w:rPr>
-        <w:t>Puntaje</w:t>
-      </w:r>
-      <w:r>
-        <w:t xml:space="preserve"> acumulado hasta ese punto.</w:t>
+        <w:t>El Nivel alcanzado, la cantidad de Paquetes de Vida restantes y el Puntaje acumulado.</w:t>
       </w:r>
     </w:p>
     <w:p>
@@ -4924,10 +4970,13 @@
           <w:b/>
           <w:bCs/>
         </w:rPr>
-        <w:t>Nota de diseño:</w:t>
-      </w:r>
-      <w:r>
-        <w:t xml:space="preserve"> El estado de salud NO se regenera automáticamente al pasar de nivel. El jugador debe gestionar sus recursos para no llegar a situaciones críticas en niveles avanzados.</w:t>
+        <w:t>Función:</w:t>
+      </w:r>
+      <w:r>
+        <w:t xml:space="preserve"> </w:t>
+      </w:r>
+      <w:r>
+        <w:t>Es el punto de retorno seguro. Permite cerrar el juego y volver otro día.</w:t>
       </w:r>
     </w:p>
     <w:p>
@@ -4942,20 +4991,28 @@
           <w:b/>
           <w:bCs/>
         </w:rPr>
-        <w:t>Función:</w:t>
-      </w:r>
-      <w:r>
-        <w:t xml:space="preserve"> Es el "piso seguro" del jugador. Permite cerrar el juego y usar "Resume" desde el menú principal para volver al </w:t>
-      </w:r>
-      <w:r>
-        <w:rPr>
-          <w:b/>
-          <w:bCs/>
-        </w:rPr>
-        <w:t>inicio</w:t>
-      </w:r>
-      <w:r>
-        <w:t xml:space="preserve"> del último nivel desbloqueado.</w:t>
+        <w:t>Comportamiento en Game Over:</w:t>
+      </w:r>
+      <w:r>
+        <w:t xml:space="preserve"> </w:t>
+      </w:r>
+      <w:r>
+        <w:t>Si el jugador pierde todo, el sistema guarda un "Estado de Reinicio" (Nivel Actual, 3 Paquetes, 0 Puntos) para que la opción "Resume" funcione como un reintento limpio.</w:t>
+      </w:r>
+    </w:p>
+    <w:p>
+      <w:pPr>
+        <w:numPr>
+          <w:ilvl w:val="0"/>
+          <w:numId w:val="51"/>
+        </w:numPr>
+      </w:pPr>
+      <w:r>
+        <w:rPr>
+          <w:b/>
+          <w:bCs/>
+        </w:rPr>
+        <w:t>Guardado de Checkpoint (Temporal en Sesión):</w:t>
       </w:r>
     </w:p>
     <w:p>
@@ -4970,38 +5027,17 @@
           <w:b/>
           <w:bCs/>
         </w:rPr>
-        <w:t>Comportamiento en Game Over:</w:t>
-      </w:r>
-      <w:r>
-        <w:t xml:space="preserve"> Si el jugador sufre un Game Over y decide volver al Menú Principal, </w:t>
-      </w:r>
-      <w:r>
-        <w:rPr>
-          <w:b/>
-          <w:bCs/>
-        </w:rPr>
-        <w:t>este archivo se mantiene intacto</w:t>
-      </w:r>
-      <w:r>
-        <w:t xml:space="preserve">. </w:t>
-      </w:r>
-      <w:r>
-        <w:t>El jugador podrá usar "Resume" para reintentar el nivel desde el principio con la vida y puntos que tenía al llegar, sin perder su progreso general del juego.</w:t>
-      </w:r>
-    </w:p>
-    <w:p>
-      <w:pPr>
-        <w:numPr>
-          <w:ilvl w:val="0"/>
-          <w:numId w:val="51"/>
-        </w:numPr>
-      </w:pPr>
-      <w:r>
-        <w:rPr>
-          <w:b/>
-          <w:bCs/>
-        </w:rPr>
-        <w:t>Guardado de Checkpoint (Temporal en Sesión):</w:t>
+        <w:t>Cuando</w:t>
+      </w:r>
+      <w:r>
+        <w:rPr>
+          <w:b/>
+          <w:bCs/>
+        </w:rPr>
+        <w:t xml:space="preserve"> se guarda:</w:t>
+      </w:r>
+      <w:r>
+        <w:t xml:space="preserve"> Al tocar una bandera de Checkpoint dentro del nivel.</w:t>
       </w:r>
     </w:p>
     <w:p>
@@ -5016,17 +5052,21 @@
           <w:b/>
           <w:bCs/>
         </w:rPr>
-        <w:t>Cuando</w:t>
-      </w:r>
-      <w:r>
-        <w:rPr>
-          <w:b/>
-          <w:bCs/>
-        </w:rPr>
-        <w:t xml:space="preserve"> se guarda:</w:t>
-      </w:r>
-      <w:r>
-        <w:t xml:space="preserve"> Al tocar una bandera de Checkpoint dentro del nivel.</w:t>
+        <w:t>Qué guarda:</w:t>
+      </w:r>
+      <w:r>
+        <w:t xml:space="preserve"> </w:t>
+      </w:r>
+      <w:r>
+        <w:t>Posición (</w:t>
+      </w:r>
+      <w:proofErr w:type="gramStart"/>
+      <w:r>
+        <w:t>X,Y</w:t>
+      </w:r>
+      <w:proofErr w:type="gramEnd"/>
+      <w:r>
+        <w:t>) y Puntos actuales.</w:t>
       </w:r>
     </w:p>
     <w:p>
@@ -5041,16 +5081,17 @@
           <w:b/>
           <w:bCs/>
         </w:rPr>
-        <w:t>Qué guarda:</w:t>
-      </w:r>
-      <w:r>
-        <w:t xml:space="preserve"> Posición exacta (</w:t>
-      </w:r>
-      <w:r>
-        <w:t>X, Y</w:t>
-      </w:r>
-      <w:r>
-        <w:t>), HP actual, Paquetes restantes y Puntos actuales.</w:t>
+        <w:t>Regla de Permanencia</w:t>
+      </w:r>
+      <w:r>
+        <w:rPr>
+          <w:b/>
+          <w:bCs/>
+        </w:rPr>
+        <w:t xml:space="preserve">: </w:t>
+      </w:r>
+      <w:r>
+        <w:t>El checkpoint solo existe en la memoria RAM durante la sesión de juego activa.</w:t>
       </w:r>
     </w:p>
     <w:p>
@@ -5062,130 +5103,64 @@
       </w:pPr>
       <w:r>
         <w:rPr>
-          <w:b/>
-          <w:bCs/>
-        </w:rPr>
-        <w:t>Volatilidad:</w:t>
-      </w:r>
-      <w:r>
-        <w:t xml:space="preserve"> Este guardado reside en la </w:t>
-      </w:r>
-      <w:r>
-        <w:rPr>
-          <w:b/>
-          <w:bCs/>
-        </w:rPr>
-        <w:t>memoria (RAM)</w:t>
-      </w:r>
-      <w:r>
-        <w:t>.</w:t>
-      </w:r>
-    </w:p>
-    <w:p>
-      <w:pPr>
-        <w:numPr>
-          <w:ilvl w:val="2"/>
-          <w:numId w:val="51"/>
-        </w:numPr>
-      </w:pPr>
-      <w:r>
-        <w:t xml:space="preserve">Es válido mientras la sesión de juego esté activa (incluyendo ir al Menú Principal y volver con "Resume" sin cerrar la </w:t>
-      </w:r>
-      <w:proofErr w:type="gramStart"/>
-      <w:r>
-        <w:t>app</w:t>
-      </w:r>
-      <w:proofErr w:type="gramEnd"/>
-      <w:r>
-        <w:t>).</w:t>
-      </w:r>
-    </w:p>
-    <w:p>
-      <w:pPr>
-        <w:numPr>
-          <w:ilvl w:val="2"/>
-          <w:numId w:val="51"/>
-        </w:numPr>
-      </w:pPr>
-      <w:r>
-        <w:rPr>
-          <w:b/>
-          <w:bCs/>
-        </w:rPr>
-        <w:t>Se elimina</w:t>
-      </w:r>
-      <w:r>
-        <w:t xml:space="preserve"> si el jugador sufre un Game Over o si cierra la aplicación completamente.</w:t>
-      </w:r>
-    </w:p>
-    <w:p>
-      <w:pPr>
-        <w:numPr>
-          <w:ilvl w:val="0"/>
-          <w:numId w:val="51"/>
-        </w:numPr>
-      </w:pPr>
-      <w:r>
-        <w:rPr>
-          <w:b/>
-          <w:bCs/>
-        </w:rPr>
-        <w:t>Salvaguarda del Nivel 5:</w:t>
-      </w:r>
-      <w:r>
-        <w:t xml:space="preserve"> </w:t>
-      </w:r>
-      <w:r>
-        <w:t xml:space="preserve">al alcanzar este punto el jugador obtiene un gran punto de restauración. En el caso de perder todos los </w:t>
-      </w:r>
-      <w:r>
-        <w:rPr>
-          <w:b/>
-          <w:bCs/>
-        </w:rPr>
-        <w:t>Paquetes de Vidas</w:t>
-      </w:r>
-      <w:r>
-        <w:t xml:space="preserve">, cuando quiera volver a jugar, ya sea desde el </w:t>
-      </w:r>
-      <w:r>
-        <w:rPr>
-          <w:b/>
-          <w:bCs/>
-        </w:rPr>
-        <w:t>Restar Level</w:t>
-      </w:r>
-      <w:r>
-        <w:t xml:space="preserve"> o el </w:t>
-      </w:r>
-      <w:r>
-        <w:rPr>
-          <w:b/>
-          <w:bCs/>
-        </w:rPr>
-        <w:t>Resume</w:t>
-      </w:r>
-      <w:r>
-        <w:t xml:space="preserve"> del </w:t>
-      </w:r>
-      <w:r>
-        <w:rPr>
-          <w:b/>
-          <w:bCs/>
-        </w:rPr>
-        <w:t>MainMenu</w:t>
-      </w:r>
-      <w:r>
-        <w:t>, se le restauraran los paquetes al completo.</w:t>
-      </w:r>
-    </w:p>
-    <w:p>
-      <w:pPr>
-        <w:rPr>
-          <w:b/>
-          <w:bCs/>
-        </w:rPr>
-      </w:pPr>
+          <w:rFonts w:eastAsia="Times New Roman" w:cs="Times New Roman"/>
+          <w:b/>
+          <w:bCs/>
+          <w:kern w:val="0"/>
+          <w:lang w:eastAsia="es-AR"/>
+          <w14:ligatures w14:val="none"/>
+        </w:rPr>
+        <w:t>Penalización por Abandono:</w:t>
+      </w:r>
+      <w:r>
+        <w:rPr>
+          <w:rFonts w:eastAsia="Times New Roman" w:cs="Times New Roman"/>
+          <w:kern w:val="0"/>
+          <w:lang w:eastAsia="es-AR"/>
+          <w14:ligatures w14:val="none"/>
+        </w:rPr>
+        <w:t xml:space="preserve"> Si el jugador sale al </w:t>
+      </w:r>
+      <w:r>
+        <w:rPr>
+          <w:rFonts w:eastAsia="Times New Roman" w:cs="Times New Roman"/>
+          <w:b/>
+          <w:bCs/>
+          <w:kern w:val="0"/>
+          <w:lang w:eastAsia="es-AR"/>
+          <w14:ligatures w14:val="none"/>
+        </w:rPr>
+        <w:t>Menú Principal</w:t>
+      </w:r>
+      <w:r>
+        <w:rPr>
+          <w:rFonts w:eastAsia="Times New Roman" w:cs="Times New Roman"/>
+          <w:kern w:val="0"/>
+          <w:lang w:eastAsia="es-AR"/>
+          <w14:ligatures w14:val="none"/>
+        </w:rPr>
+        <w:t xml:space="preserve"> o cierra el juego, </w:t>
+      </w:r>
+      <w:r>
+        <w:rPr>
+          <w:rFonts w:eastAsia="Times New Roman" w:cs="Times New Roman"/>
+          <w:b/>
+          <w:bCs/>
+          <w:kern w:val="0"/>
+          <w:lang w:eastAsia="es-AR"/>
+          <w14:ligatures w14:val="none"/>
+        </w:rPr>
+        <w:t>el checkpoint se elimina</w:t>
+      </w:r>
+      <w:r>
+        <w:rPr>
+          <w:rFonts w:eastAsia="Times New Roman" w:cs="Times New Roman"/>
+          <w:kern w:val="0"/>
+          <w:lang w:eastAsia="es-AR"/>
+          <w14:ligatures w14:val="none"/>
+        </w:rPr>
+        <w:t>. Al volver a entrar (Resume), deberá comenzar el nivel desde el principio (cargando el Guardado de Nivel).</w:t>
+      </w:r>
     </w:p>
     <w:p>
       <w:pPr>
@@ -5249,7 +5224,6 @@
         </w:numPr>
       </w:pPr>
       <w:r>
-        <w:lastRenderedPageBreak/>
         <w:t>Vida media de los enemigos: 3 disparos estándar.</w:t>
       </w:r>
     </w:p>
@@ -5328,6 +5302,7 @@
           <w:b/>
           <w:bCs/>
         </w:rPr>
+        <w:lastRenderedPageBreak/>
         <w:t>Características del estilo:</w:t>
       </w:r>
     </w:p>
@@ -5908,7 +5883,6 @@
           <w:bCs/>
           <w:highlight w:val="yellow"/>
         </w:rPr>
-        <w:lastRenderedPageBreak/>
         <w:t>Protagonista:</w:t>
       </w:r>
     </w:p>
@@ -6024,6 +5998,7 @@
           <w:b/>
           <w:bCs/>
         </w:rPr>
+        <w:lastRenderedPageBreak/>
         <w:t>9.4 UI y HUD</w:t>
       </w:r>
     </w:p>
@@ -6252,7 +6227,6 @@
           <w:b/>
           <w:bCs/>
         </w:rPr>
-        <w:lastRenderedPageBreak/>
         <w:t xml:space="preserve">10.2 Música </w:t>
       </w:r>
     </w:p>
@@ -6562,7 +6536,6 @@
           <w:b/>
           <w:bCs/>
         </w:rPr>
-        <w:lastRenderedPageBreak/>
         <w:t>Duración breve:</w:t>
       </w:r>
       <w:r>
@@ -6622,6 +6595,7 @@
     </w:p>
     <w:p>
       <w:r>
+        <w:lastRenderedPageBreak/>
         <w:t>Facilitar la comprensión de nuevas mecánicas sin romper el ritmo del gameplay ni recurrir a tutoriales tradicionales.</w:t>
       </w:r>
       <w:r>
@@ -6952,7 +6926,6 @@
                 <w:b/>
                 <w:bCs/>
               </w:rPr>
-              <w:lastRenderedPageBreak/>
               <w:t>Escena narrativa inicial</w:t>
             </w:r>
           </w:p>
@@ -7038,6 +7011,7 @@
           <w:b/>
           <w:bCs/>
         </w:rPr>
+        <w:lastRenderedPageBreak/>
         <w:t>New Game:</w:t>
       </w:r>
       <w:r>
@@ -7311,7 +7285,6 @@
           <w:b/>
           <w:bCs/>
         </w:rPr>
-        <w:lastRenderedPageBreak/>
         <w:t>Configuración gráfica:</w:t>
       </w:r>
       <w:r>
@@ -7435,6 +7408,7 @@
           <w:b/>
           <w:bCs/>
         </w:rPr>
+        <w:lastRenderedPageBreak/>
         <w:t>Diseño visual:</w:t>
       </w:r>
       <w:r>
@@ -7551,71 +7525,7 @@
         </w:numPr>
       </w:pPr>
       <w:r>
-        <w:t xml:space="preserve">Mensaje personal: “I hope </w:t>
-      </w:r>
-      <w:proofErr w:type="spellStart"/>
-      <w:r>
-        <w:t>you</w:t>
-      </w:r>
-      <w:proofErr w:type="spellEnd"/>
-      <w:r>
-        <w:t xml:space="preserve"> </w:t>
-      </w:r>
-      <w:proofErr w:type="spellStart"/>
-      <w:r>
-        <w:t>enjoy</w:t>
-      </w:r>
-      <w:proofErr w:type="spellEnd"/>
-      <w:r>
-        <w:t xml:space="preserve"> </w:t>
-      </w:r>
-      <w:proofErr w:type="spellStart"/>
-      <w:r>
-        <w:t>playing</w:t>
-      </w:r>
-      <w:proofErr w:type="spellEnd"/>
-      <w:r>
-        <w:t xml:space="preserve"> </w:t>
-      </w:r>
-      <w:proofErr w:type="spellStart"/>
-      <w:r>
-        <w:t>it</w:t>
-      </w:r>
-      <w:proofErr w:type="spellEnd"/>
-      <w:r>
-        <w:t xml:space="preserve"> as </w:t>
-      </w:r>
-      <w:proofErr w:type="spellStart"/>
-      <w:r>
-        <w:t>much</w:t>
-      </w:r>
-      <w:proofErr w:type="spellEnd"/>
-      <w:r>
-        <w:t xml:space="preserve"> as I </w:t>
-      </w:r>
-      <w:proofErr w:type="spellStart"/>
-      <w:r>
-        <w:t>enjoyed</w:t>
-      </w:r>
-      <w:proofErr w:type="spellEnd"/>
-      <w:r>
-        <w:t xml:space="preserve"> </w:t>
-      </w:r>
-      <w:proofErr w:type="spellStart"/>
-      <w:r>
-        <w:t>developing</w:t>
-      </w:r>
-      <w:proofErr w:type="spellEnd"/>
-      <w:r>
-        <w:t xml:space="preserve"> </w:t>
-      </w:r>
-      <w:proofErr w:type="spellStart"/>
-      <w:r>
-        <w:t>it</w:t>
-      </w:r>
-      <w:proofErr w:type="spellEnd"/>
-      <w:r>
-        <w:t>.”</w:t>
+        <w:t>Mensaje personal: “I hope you enjoy playing it as much as I enjoyed developing it.”</w:t>
       </w:r>
     </w:p>
     <w:p>
@@ -7674,8 +7584,137 @@
       </w:r>
     </w:p>
     <w:p/>
-    <w:p/>
-    <w:p>
+    <w:p>
+      <w:r>
+        <w:rPr>
+          <w:b/>
+          <w:bCs/>
+        </w:rPr>
+        <w:t>1</w:t>
+      </w:r>
+      <w:r>
+        <w:rPr>
+          <w:b/>
+          <w:bCs/>
+        </w:rPr>
+        <w:t>2</w:t>
+      </w:r>
+      <w:r>
+        <w:rPr>
+          <w:b/>
+          <w:bCs/>
+        </w:rPr>
+        <w:t>.5 Menú de pausa</w:t>
+      </w:r>
+    </w:p>
+    <w:p>
+      <w:r>
+        <w:t xml:space="preserve">Accesible con la tecla </w:t>
+      </w:r>
+      <w:r>
+        <w:rPr>
+          <w:b/>
+          <w:bCs/>
+        </w:rPr>
+        <w:t>Escape</w:t>
+      </w:r>
+      <w:r>
+        <w:t xml:space="preserve">, el </w:t>
+      </w:r>
+      <w:r>
+        <w:rPr>
+          <w:b/>
+          <w:bCs/>
+        </w:rPr>
+        <w:t>menú de pausa</w:t>
+      </w:r>
+      <w:r>
+        <w:t xml:space="preserve"> permite detener el juego sin salir del nivel actual.</w:t>
+      </w:r>
+    </w:p>
+    <w:p>
+      <w:r>
+        <w:rPr>
+          <w:b/>
+          <w:bCs/>
+        </w:rPr>
+        <w:t>Opciones:</w:t>
+      </w:r>
+    </w:p>
+    <w:p>
+      <w:pPr>
+        <w:numPr>
+          <w:ilvl w:val="0"/>
+          <w:numId w:val="38"/>
+        </w:numPr>
+      </w:pPr>
+      <w:r>
+        <w:rPr>
+          <w:b/>
+          <w:bCs/>
+        </w:rPr>
+        <w:t>Resume:</w:t>
+      </w:r>
+      <w:r>
+        <w:t xml:space="preserve"> vuelve al gameplay.</w:t>
+      </w:r>
+    </w:p>
+    <w:p>
+      <w:pPr>
+        <w:numPr>
+          <w:ilvl w:val="0"/>
+          <w:numId w:val="38"/>
+        </w:numPr>
+      </w:pPr>
+      <w:r>
+        <w:rPr>
+          <w:b/>
+          <w:bCs/>
+        </w:rPr>
+        <w:t>Options:</w:t>
+      </w:r>
+      <w:r>
+        <w:t xml:space="preserve"> abre el mismo menú de configuración disponible en el menú principal.</w:t>
+      </w:r>
+    </w:p>
+    <w:p>
+      <w:pPr>
+        <w:numPr>
+          <w:ilvl w:val="0"/>
+          <w:numId w:val="38"/>
+        </w:numPr>
+      </w:pPr>
+      <w:r>
+        <w:rPr>
+          <w:b/>
+          <w:bCs/>
+        </w:rPr>
+        <w:t>Main Menu:</w:t>
+      </w:r>
+      <w:r>
+        <w:t xml:space="preserve"> regresa al menú inicial (con confirmación previa).</w:t>
+      </w:r>
+    </w:p>
+    <w:p>
+      <w:r>
+        <w:rPr>
+          <w:b/>
+          <w:bCs/>
+        </w:rPr>
+        <w:t>Diseño:</w:t>
+      </w:r>
+      <w:r>
+        <w:br/>
+        <w:t>Transparencia parcial sobre el gameplay pausado, manteniendo la legibilidad del texto. El fondo se atenúa para centrar la atención en los botones.</w:t>
+      </w:r>
+    </w:p>
+    <w:p>
+      <w:pPr>
+        <w:rPr>
+          <w:b/>
+          <w:bCs/>
+        </w:rPr>
+      </w:pPr>
       <w:r>
         <w:rPr>
           <w:b/>
@@ -7696,159 +7735,35 @@
           <w:b/>
           <w:bCs/>
         </w:rPr>
-        <w:t>.5 Menú de pausa</w:t>
-      </w:r>
-    </w:p>
-    <w:p>
-      <w:r>
-        <w:t xml:space="preserve">Accesible con la tecla </w:t>
-      </w:r>
-      <w:r>
-        <w:rPr>
-          <w:b/>
-          <w:bCs/>
-        </w:rPr>
-        <w:t>Escape</w:t>
-      </w:r>
-      <w:r>
-        <w:t xml:space="preserve">, el </w:t>
-      </w:r>
-      <w:r>
-        <w:rPr>
-          <w:b/>
-          <w:bCs/>
-        </w:rPr>
-        <w:t>menú de pausa</w:t>
-      </w:r>
-      <w:r>
-        <w:t xml:space="preserve"> permite detener el juego sin salir del nivel actual.</w:t>
-      </w:r>
-    </w:p>
-    <w:p>
-      <w:r>
-        <w:rPr>
-          <w:b/>
-          <w:bCs/>
-        </w:rPr>
-        <w:t>Opciones:</w:t>
-      </w:r>
-    </w:p>
-    <w:p>
-      <w:pPr>
-        <w:numPr>
-          <w:ilvl w:val="0"/>
-          <w:numId w:val="38"/>
-        </w:numPr>
-      </w:pPr>
-      <w:r>
-        <w:rPr>
-          <w:b/>
-          <w:bCs/>
-        </w:rPr>
-        <w:t>Resume:</w:t>
-      </w:r>
-      <w:r>
-        <w:t xml:space="preserve"> vuelve al gameplay.</w:t>
-      </w:r>
-    </w:p>
-    <w:p>
-      <w:pPr>
-        <w:numPr>
-          <w:ilvl w:val="0"/>
-          <w:numId w:val="38"/>
-        </w:numPr>
-      </w:pPr>
-      <w:r>
-        <w:rPr>
-          <w:b/>
-          <w:bCs/>
-        </w:rPr>
-        <w:t>Options:</w:t>
-      </w:r>
-      <w:r>
-        <w:t xml:space="preserve"> abre el mismo menú de configuración disponible en el menú principal.</w:t>
-      </w:r>
-    </w:p>
-    <w:p>
-      <w:pPr>
-        <w:numPr>
-          <w:ilvl w:val="0"/>
-          <w:numId w:val="38"/>
-        </w:numPr>
-      </w:pPr>
-      <w:r>
-        <w:rPr>
-          <w:b/>
-          <w:bCs/>
-        </w:rPr>
-        <w:t>Main Menu:</w:t>
-      </w:r>
-      <w:r>
-        <w:t xml:space="preserve"> regresa al menú inicial (con confirmación previa).</w:t>
-      </w:r>
-    </w:p>
-    <w:p>
-      <w:r>
-        <w:rPr>
-          <w:b/>
-          <w:bCs/>
-        </w:rPr>
-        <w:t>Diseño:</w:t>
+        <w:t>.6 Menú de Game Over</w:t>
+      </w:r>
+    </w:p>
+    <w:p>
+      <w:r>
+        <w:t>Aparece al perder todos los paquetes de vidas. Marca el fracaso del intento actual.</w:t>
       </w:r>
       <w:r>
         <w:br/>
-        <w:t>Transparencia parcial sobre el gameplay pausado, manteniendo la legibilidad del texto. El fondo se atenúa para centrar la atención en los botones.</w:t>
-      </w:r>
-    </w:p>
-    <w:p>
-      <w:pPr>
-        <w:rPr>
-          <w:b/>
-          <w:bCs/>
-        </w:rPr>
-      </w:pPr>
-      <w:r>
-        <w:rPr>
-          <w:b/>
-          <w:bCs/>
-        </w:rPr>
-        <w:t>1</w:t>
-      </w:r>
-      <w:r>
-        <w:rPr>
-          <w:b/>
-          <w:bCs/>
-        </w:rPr>
-        <w:t>2</w:t>
-      </w:r>
-      <w:r>
-        <w:rPr>
-          <w:b/>
-          <w:bCs/>
-        </w:rPr>
-        <w:t>.6 Menú de Game Over</w:t>
-      </w:r>
-    </w:p>
-    <w:p>
-      <w:r>
-        <w:t>Aparece al perder todos los paquetes de vidas. El progreso intra-nivel (checkpoints) se pierde en este punto.</w:t>
-      </w:r>
-      <w:r>
-        <w:br/>
-        <w:t>Incluye:</w:t>
-      </w:r>
-    </w:p>
-    <w:p>
-      <w:pPr>
-        <w:rPr>
-          <w:b/>
-          <w:bCs/>
-        </w:rPr>
-      </w:pPr>
-      <w:r>
-        <w:rPr>
-          <w:b/>
-          <w:bCs/>
+      </w:r>
+    </w:p>
+    <w:p>
+      <w:pPr>
+        <w:spacing w:before="100" w:beforeAutospacing="1" w:after="100" w:afterAutospacing="1" w:line="240" w:lineRule="auto"/>
+        <w:rPr>
+          <w:rFonts w:eastAsia="Times New Roman" w:cs="Times New Roman"/>
+          <w:kern w:val="0"/>
+          <w:lang w:eastAsia="es-AR"/>
+          <w14:ligatures w14:val="none"/>
+        </w:rPr>
+      </w:pPr>
+      <w:r>
+        <w:rPr>
+          <w:rFonts w:eastAsia="Times New Roman" w:cs="Times New Roman"/>
+          <w:b/>
+          <w:bCs/>
+          <w:kern w:val="0"/>
+          <w:lang w:eastAsia="es-AR"/>
+          <w14:ligatures w14:val="none"/>
         </w:rPr>
         <w:t>Opciones:</w:t>
       </w:r>
@@ -7859,43 +7774,151 @@
           <w:ilvl w:val="0"/>
           <w:numId w:val="52"/>
         </w:numPr>
-      </w:pPr>
-      <w:r>
-        <w:rPr>
-          <w:b/>
-          <w:bCs/>
-        </w:rPr>
-        <w:t>RESTART LEVEL</w:t>
-      </w:r>
-      <w:r>
-        <w:t xml:space="preserve">: </w:t>
-      </w:r>
-      <w:r>
-        <w:t xml:space="preserve"> </w:t>
-      </w:r>
-      <w:r>
-        <w:t>Recarga</w:t>
-      </w:r>
-      <w:r>
-        <w:t xml:space="preserve"> inmediatamente el nivel actual desde el inicio utilizando los datos del "Guardado de Nivel" (archivo savedata). Esto significa que el jugador retomará el nivel con la misma cantidad de vidas y puntos con los que llegó a él originalmente (no se regeneran a 3 paquetes, a menos que así se haya guardado).</w:t>
-      </w:r>
-    </w:p>
-    <w:p>
-      <w:pPr>
+        <w:spacing w:before="100" w:beforeAutospacing="1" w:after="100" w:afterAutospacing="1" w:line="240" w:lineRule="auto"/>
+        <w:rPr>
+          <w:rFonts w:eastAsia="Times New Roman" w:cs="Times New Roman"/>
+          <w:kern w:val="0"/>
+          <w:lang w:eastAsia="es-AR"/>
+          <w14:ligatures w14:val="none"/>
+        </w:rPr>
+      </w:pPr>
+      <w:r>
+        <w:rPr>
+          <w:rFonts w:eastAsia="Times New Roman" w:cs="Times New Roman"/>
+          <w:b/>
+          <w:bCs/>
+          <w:kern w:val="0"/>
+          <w:lang w:eastAsia="es-AR"/>
+          <w14:ligatures w14:val="none"/>
+        </w:rPr>
+        <w:t>RESTART LEVEL:</w:t>
+      </w:r>
+      <w:r>
+        <w:rPr>
+          <w:rFonts w:eastAsia="Times New Roman" w:cs="Times New Roman"/>
+          <w:kern w:val="0"/>
+          <w:lang w:eastAsia="es-AR"/>
+          <w14:ligatures w14:val="none"/>
+        </w:rPr>
+        <w:t xml:space="preserve"> Reinicia inmediatamente el nivel actual desde el principio.</w:t>
+      </w:r>
+    </w:p>
+    <w:p>
+      <w:pPr>
+        <w:numPr>
+          <w:ilvl w:val="1"/>
+          <w:numId w:val="52"/>
+        </w:numPr>
+        <w:spacing w:before="100" w:beforeAutospacing="1" w:after="100" w:afterAutospacing="1" w:line="240" w:lineRule="auto"/>
+        <w:rPr>
+          <w:rFonts w:eastAsia="Times New Roman" w:cs="Times New Roman"/>
+          <w:kern w:val="0"/>
+          <w:lang w:eastAsia="es-AR"/>
+          <w14:ligatures w14:val="none"/>
+        </w:rPr>
+      </w:pPr>
+      <w:r>
+        <w:rPr>
+          <w:rFonts w:eastAsia="Times New Roman" w:cs="Times New Roman"/>
+          <w:b/>
+          <w:bCs/>
+          <w:kern w:val="0"/>
+          <w:lang w:eastAsia="es-AR"/>
+          <w14:ligatures w14:val="none"/>
+        </w:rPr>
+        <w:t>Estado:</w:t>
+      </w:r>
+      <w:r>
+        <w:rPr>
+          <w:rFonts w:eastAsia="Times New Roman" w:cs="Times New Roman"/>
+          <w:kern w:val="0"/>
+          <w:lang w:eastAsia="es-AR"/>
+          <w14:ligatures w14:val="none"/>
+        </w:rPr>
+        <w:t xml:space="preserve"> Se restablecen los Paquetes a 3 (máximo inicial) y la Salud a 5.</w:t>
+      </w:r>
+    </w:p>
+    <w:p>
+      <w:pPr>
+        <w:numPr>
+          <w:ilvl w:val="1"/>
+          <w:numId w:val="52"/>
+        </w:numPr>
+        <w:spacing w:before="100" w:beforeAutospacing="1" w:after="100" w:afterAutospacing="1" w:line="240" w:lineRule="auto"/>
+        <w:rPr>
+          <w:rFonts w:eastAsia="Times New Roman" w:cs="Times New Roman"/>
+          <w:kern w:val="0"/>
+          <w:lang w:eastAsia="es-AR"/>
+          <w14:ligatures w14:val="none"/>
+        </w:rPr>
+      </w:pPr>
+      <w:r>
+        <w:rPr>
+          <w:rFonts w:eastAsia="Times New Roman" w:cs="Times New Roman"/>
+          <w:b/>
+          <w:bCs/>
+          <w:kern w:val="0"/>
+          <w:lang w:eastAsia="es-AR"/>
+          <w14:ligatures w14:val="none"/>
+        </w:rPr>
+        <w:t>Penalización:</w:t>
+      </w:r>
+      <w:r>
+        <w:rPr>
+          <w:rFonts w:eastAsia="Times New Roman" w:cs="Times New Roman"/>
+          <w:kern w:val="0"/>
+          <w:lang w:eastAsia="es-AR"/>
+          <w14:ligatures w14:val="none"/>
+        </w:rPr>
+        <w:t xml:space="preserve"> El puntaje acumulado en el nivel se pierde (vuelve a 0).</w:t>
+      </w:r>
+    </w:p>
+    <w:p>
+      <w:pPr>
+        <w:spacing w:before="100" w:beforeAutospacing="1" w:after="100" w:afterAutospacing="1" w:line="240" w:lineRule="auto"/>
+        <w:ind w:left="2124" w:hanging="336"/>
+        <w:rPr>
+          <w:rFonts w:eastAsia="Times New Roman" w:cs="Times New Roman"/>
+          <w:kern w:val="0"/>
+          <w:lang w:eastAsia="es-AR"/>
+          <w14:ligatures w14:val="none"/>
+        </w:rPr>
+      </w:pPr>
+    </w:p>
+    <w:p>
+      <w:pPr>
+        <w:pStyle w:val="Prrafodelista"/>
         <w:numPr>
           <w:ilvl w:val="0"/>
           <w:numId w:val="52"/>
         </w:numPr>
-      </w:pPr>
-      <w:r>
-        <w:rPr>
-          <w:b/>
-          <w:bCs/>
-        </w:rPr>
-        <w:t xml:space="preserve">MAIN MENU: </w:t>
-      </w:r>
-      <w:r>
-        <w:t>Regresa a la pantalla de título.</w:t>
+        <w:spacing w:before="100" w:beforeAutospacing="1" w:after="100" w:afterAutospacing="1" w:line="240" w:lineRule="auto"/>
+        <w:rPr>
+          <w:rFonts w:eastAsia="Times New Roman" w:cs="Times New Roman"/>
+          <w:kern w:val="0"/>
+          <w:lang w:eastAsia="es-AR"/>
+          <w14:ligatures w14:val="none"/>
+        </w:rPr>
+      </w:pPr>
+      <w:r>
+        <w:rPr>
+          <w:rFonts w:eastAsia="Times New Roman"/>
+          <w:b/>
+          <w:bCs/>
+          <w:kern w:val="0"/>
+          <w:lang w:eastAsia="es-AR"/>
+          <w14:ligatures w14:val="none"/>
+        </w:rPr>
+        <w:t>MAIN MENU:</w:t>
+      </w:r>
+      <w:r>
+        <w:rPr>
+          <w:rFonts w:eastAsia="Times New Roman"/>
+          <w:kern w:val="0"/>
+          <w:lang w:eastAsia="es-AR"/>
+          <w14:ligatures w14:val="none"/>
+        </w:rPr>
+        <w:t xml:space="preserve"> Regresa a la pantalla de título.</w:t>
       </w:r>
     </w:p>
     <w:p>
@@ -7904,16 +7927,32 @@
           <w:ilvl w:val="1"/>
           <w:numId w:val="52"/>
         </w:numPr>
-      </w:pPr>
-      <w:r>
-        <w:rPr>
-          <w:b/>
-          <w:bCs/>
-        </w:rPr>
-        <w:t xml:space="preserve">Estado del Guardado: </w:t>
-      </w:r>
-      <w:r>
-        <w:t>A diferencia de versiones anteriores, esta acción NO borra el progreso.</w:t>
+        <w:rPr>
+          <w:rFonts w:eastAsia="Times New Roman" w:cs="Times New Roman"/>
+          <w:kern w:val="0"/>
+          <w:lang w:eastAsia="es-AR"/>
+          <w14:ligatures w14:val="none"/>
+        </w:rPr>
+      </w:pPr>
+      <w:r>
+        <w:rPr>
+          <w:rFonts w:eastAsia="Times New Roman" w:cs="Times New Roman"/>
+          <w:b/>
+          <w:bCs/>
+          <w:kern w:val="0"/>
+          <w:lang w:eastAsia="es-AR"/>
+          <w14:ligatures w14:val="none"/>
+        </w:rPr>
+        <w:t>Guardado Automático:</w:t>
+      </w:r>
+      <w:r>
+        <w:rPr>
+          <w:rFonts w:eastAsia="Times New Roman" w:cs="Times New Roman"/>
+          <w:kern w:val="0"/>
+          <w:lang w:eastAsia="es-AR"/>
+          <w14:ligatures w14:val="none"/>
+        </w:rPr>
+        <w:t xml:space="preserve"> Antes de salir, el juego guarda el estado de reinicio en el disco.</w:t>
       </w:r>
     </w:p>
     <w:p>
@@ -7922,19 +7961,38 @@
           <w:ilvl w:val="1"/>
           <w:numId w:val="52"/>
         </w:numPr>
-      </w:pPr>
-      <w:r>
-        <w:rPr>
-          <w:b/>
-          <w:bCs/>
-        </w:rPr>
-        <w:t xml:space="preserve">Consecuencia: </w:t>
-      </w:r>
-      <w:r>
-        <w:t>El botón "Resume" en el menú principal permanecerá activo. Al presionarlo, el jugador cargará el "Guardado de Nivel" (Inicio del nivel actual con las vidas originales), permitiéndole retomar su avance en otra sesión.</w:t>
-      </w:r>
-    </w:p>
-    <w:p>
+        <w:rPr>
+          <w:rFonts w:eastAsia="Times New Roman" w:cs="Times New Roman"/>
+          <w:kern w:val="0"/>
+          <w:lang w:eastAsia="es-AR"/>
+          <w14:ligatures w14:val="none"/>
+        </w:rPr>
+      </w:pPr>
+      <w:r>
+        <w:rPr>
+          <w:rFonts w:eastAsia="Times New Roman" w:cs="Times New Roman"/>
+          <w:b/>
+          <w:bCs/>
+          <w:kern w:val="0"/>
+          <w:lang w:eastAsia="es-AR"/>
+          <w14:ligatures w14:val="none"/>
+        </w:rPr>
+        <w:t>Consecuencia:</w:t>
+      </w:r>
+      <w:r>
+        <w:rPr>
+          <w:rFonts w:eastAsia="Times New Roman" w:cs="Times New Roman"/>
+          <w:kern w:val="0"/>
+          <w:lang w:eastAsia="es-AR"/>
+          <w14:ligatures w14:val="none"/>
+        </w:rPr>
+        <w:t xml:space="preserve"> El botón "Resume" del menú principal seguirá activo, pero funcionará exactamente igual que "Restart Level" (Inicia el nivel desde cero con 3 vidas y 0 puntos).</w:t>
+      </w:r>
+    </w:p>
+    <w:p>
+      <w:pPr>
+        <w:ind w:left="720"/>
+      </w:pPr>
       <w:r>
         <w:rPr>
           <w:b/>
@@ -7958,14 +8016,140 @@
       </w:r>
     </w:p>
     <w:p/>
-    <w:p/>
-    <w:p>
-      <w:pPr>
-        <w:rPr>
-          <w:b/>
-          <w:bCs/>
-        </w:rPr>
-      </w:pPr>
+    <w:p>
+      <w:pPr>
+        <w:rPr>
+          <w:b/>
+          <w:bCs/>
+        </w:rPr>
+      </w:pPr>
+      <w:r>
+        <w:rPr>
+          <w:b/>
+          <w:bCs/>
+        </w:rPr>
+        <w:t>1</w:t>
+      </w:r>
+      <w:r>
+        <w:rPr>
+          <w:b/>
+          <w:bCs/>
+        </w:rPr>
+        <w:t>2</w:t>
+      </w:r>
+      <w:r>
+        <w:rPr>
+          <w:b/>
+          <w:bCs/>
+        </w:rPr>
+        <w:t>.7 Coherencia visual y comportamiento general</w:t>
+      </w:r>
+    </w:p>
+    <w:p>
+      <w:pPr>
+        <w:numPr>
+          <w:ilvl w:val="0"/>
+          <w:numId w:val="40"/>
+        </w:numPr>
+      </w:pPr>
+      <w:r>
+        <w:t xml:space="preserve">Todos los menús comparten </w:t>
+      </w:r>
+      <w:r>
+        <w:rPr>
+          <w:b/>
+          <w:bCs/>
+        </w:rPr>
+        <w:t>la fuente principal “Press Start 2P”</w:t>
+      </w:r>
+      <w:r>
+        <w:t>, con espaciado amplio y alto contraste.</w:t>
+      </w:r>
+    </w:p>
+    <w:p>
+      <w:pPr>
+        <w:numPr>
+          <w:ilvl w:val="0"/>
+          <w:numId w:val="40"/>
+        </w:numPr>
+      </w:pPr>
+      <w:r>
+        <w:t xml:space="preserve">Los </w:t>
+      </w:r>
+      <w:r>
+        <w:rPr>
+          <w:b/>
+          <w:bCs/>
+        </w:rPr>
+        <w:t>botones cambian de color</w:t>
+      </w:r>
+      <w:r>
+        <w:t xml:space="preserve"> al pasar el cursor y presentan un efecto de “presión” al hacer clic.</w:t>
+      </w:r>
+    </w:p>
+    <w:p>
+      <w:pPr>
+        <w:numPr>
+          <w:ilvl w:val="0"/>
+          <w:numId w:val="40"/>
+        </w:numPr>
+      </w:pPr>
+      <w:r>
+        <w:t xml:space="preserve">Las </w:t>
+      </w:r>
+      <w:r>
+        <w:rPr>
+          <w:b/>
+          <w:bCs/>
+        </w:rPr>
+        <w:t>transiciones entre menús</w:t>
+      </w:r>
+      <w:r>
+        <w:t xml:space="preserve"> se realizan mediante animaciones de expansión o reducción de ventana y fundidos a negro para mantener la fluidez visual.</w:t>
+      </w:r>
+    </w:p>
+    <w:p>
+      <w:pPr>
+        <w:numPr>
+          <w:ilvl w:val="0"/>
+          <w:numId w:val="40"/>
+        </w:numPr>
+      </w:pPr>
+      <w:r>
+        <w:rPr>
+          <w:b/>
+          <w:bCs/>
+        </w:rPr>
+        <w:t>Tiempo de transición promedio:</w:t>
+      </w:r>
+      <w:r>
+        <w:t xml:space="preserve"> 0.5 s.</w:t>
+      </w:r>
+    </w:p>
+    <w:p>
+      <w:pPr>
+        <w:numPr>
+          <w:ilvl w:val="0"/>
+          <w:numId w:val="40"/>
+        </w:numPr>
+      </w:pPr>
+      <w:r>
+        <w:t>El sonido de selección y clic refuerza la retroalimentación al jugador.</w:t>
+      </w:r>
+    </w:p>
+    <w:p>
+      <w:pPr>
+        <w:ind w:left="720"/>
+      </w:pPr>
+    </w:p>
+    <w:p>
+      <w:pPr>
+        <w:rPr>
+          <w:b/>
+          <w:bCs/>
+        </w:rPr>
+      </w:pPr>
+      <w:bookmarkStart w:id="12" w:name="Pipeline_técnico"/>
       <w:r>
         <w:rPr>
           <w:b/>
@@ -7979,133 +8163,6 @@
           <w:b/>
           <w:bCs/>
         </w:rPr>
-        <w:t>2</w:t>
-      </w:r>
-      <w:r>
-        <w:rPr>
-          <w:b/>
-          <w:bCs/>
-        </w:rPr>
-        <w:t>.7 Coherencia visual y comportamiento general</w:t>
-      </w:r>
-    </w:p>
-    <w:p>
-      <w:pPr>
-        <w:numPr>
-          <w:ilvl w:val="0"/>
-          <w:numId w:val="40"/>
-        </w:numPr>
-      </w:pPr>
-      <w:r>
-        <w:t xml:space="preserve">Todos los menús comparten </w:t>
-      </w:r>
-      <w:r>
-        <w:rPr>
-          <w:b/>
-          <w:bCs/>
-        </w:rPr>
-        <w:t>la fuente principal “Press Start 2P”</w:t>
-      </w:r>
-      <w:r>
-        <w:t>, con espaciado amplio y alto contraste.</w:t>
-      </w:r>
-    </w:p>
-    <w:p>
-      <w:pPr>
-        <w:numPr>
-          <w:ilvl w:val="0"/>
-          <w:numId w:val="40"/>
-        </w:numPr>
-      </w:pPr>
-      <w:r>
-        <w:t xml:space="preserve">Los </w:t>
-      </w:r>
-      <w:r>
-        <w:rPr>
-          <w:b/>
-          <w:bCs/>
-        </w:rPr>
-        <w:t>botones cambian de color</w:t>
-      </w:r>
-      <w:r>
-        <w:t xml:space="preserve"> al pasar el cursor y presentan un efecto de “presión” al hacer clic.</w:t>
-      </w:r>
-    </w:p>
-    <w:p>
-      <w:pPr>
-        <w:numPr>
-          <w:ilvl w:val="0"/>
-          <w:numId w:val="40"/>
-        </w:numPr>
-      </w:pPr>
-      <w:r>
-        <w:t xml:space="preserve">Las </w:t>
-      </w:r>
-      <w:r>
-        <w:rPr>
-          <w:b/>
-          <w:bCs/>
-        </w:rPr>
-        <w:t>transiciones entre menús</w:t>
-      </w:r>
-      <w:r>
-        <w:t xml:space="preserve"> se realizan mediante animaciones de expansión o reducción de ventana y fundidos a negro para mantener la fluidez visual.</w:t>
-      </w:r>
-    </w:p>
-    <w:p>
-      <w:pPr>
-        <w:numPr>
-          <w:ilvl w:val="0"/>
-          <w:numId w:val="40"/>
-        </w:numPr>
-      </w:pPr>
-      <w:r>
-        <w:rPr>
-          <w:b/>
-          <w:bCs/>
-        </w:rPr>
-        <w:t>Tiempo de transición promedio:</w:t>
-      </w:r>
-      <w:r>
-        <w:t xml:space="preserve"> 0.5 s.</w:t>
-      </w:r>
-    </w:p>
-    <w:p>
-      <w:pPr>
-        <w:numPr>
-          <w:ilvl w:val="0"/>
-          <w:numId w:val="40"/>
-        </w:numPr>
-      </w:pPr>
-      <w:r>
-        <w:t>El sonido de selección y clic refuerza la retroalimentación al jugador.</w:t>
-      </w:r>
-    </w:p>
-    <w:p>
-      <w:pPr>
-        <w:ind w:left="720"/>
-      </w:pPr>
-    </w:p>
-    <w:p>
-      <w:pPr>
-        <w:rPr>
-          <w:b/>
-          <w:bCs/>
-        </w:rPr>
-      </w:pPr>
-      <w:bookmarkStart w:id="12" w:name="Pipeline_técnico"/>
-      <w:r>
-        <w:rPr>
-          <w:b/>
-          <w:bCs/>
-        </w:rPr>
-        <w:t>1</w:t>
-      </w:r>
-      <w:r>
-        <w:rPr>
-          <w:b/>
-          <w:bCs/>
-        </w:rPr>
         <w:t>3</w:t>
       </w:r>
       <w:r>
@@ -8172,15 +8229,7 @@
         </w:numPr>
       </w:pPr>
       <w:r>
-        <w:t xml:space="preserve">Lenguaje de scripting: </w:t>
-      </w:r>
-      <w:proofErr w:type="spellStart"/>
-      <w:r>
-        <w:t>GDScript</w:t>
-      </w:r>
-      <w:proofErr w:type="spellEnd"/>
-      <w:r>
-        <w:t>.</w:t>
+        <w:t>Lenguaje de scripting: GDScript.</w:t>
       </w:r>
     </w:p>
     <w:p>
@@ -8269,15 +8318,7 @@
         </w:numPr>
       </w:pPr>
       <w:r>
-        <w:t xml:space="preserve">Escalado automático a resoluciones menores mediante </w:t>
-      </w:r>
-      <w:proofErr w:type="spellStart"/>
-      <w:r>
-        <w:t>Viewport</w:t>
-      </w:r>
-      <w:proofErr w:type="spellEnd"/>
-      <w:r>
-        <w:t xml:space="preserve"> Stretch Mode = “2D”.</w:t>
+        <w:t>Escalado automático a resoluciones menores mediante Viewport Stretch Mode = “2D”.</w:t>
       </w:r>
     </w:p>
     <w:p>
@@ -8343,21 +8384,8 @@
           <w:numId w:val="28"/>
         </w:numPr>
       </w:pPr>
-      <w:proofErr w:type="spellStart"/>
-      <w:r>
-        <w:t>InputMap</w:t>
-      </w:r>
-      <w:proofErr w:type="spellEnd"/>
-      <w:r>
-        <w:t xml:space="preserve"> de Godot configurado para teclas y </w:t>
-      </w:r>
-      <w:proofErr w:type="spellStart"/>
-      <w:r>
-        <w:t>gamepad</w:t>
-      </w:r>
-      <w:proofErr w:type="spellEnd"/>
-      <w:r>
-        <w:t>.</w:t>
+      <w:r>
+        <w:t>InputMap de Godot configurado para teclas y gamepad.</w:t>
       </w:r>
     </w:p>
     <w:p>
@@ -8373,7 +8401,6 @@
     </w:p>
     <w:p>
       <w:r>
-        <w:lastRenderedPageBreak/>
         <w:pict w14:anchorId="716595D9">
           <v:rect id="_x0000_i1034" style="width:0;height:1.5pt" o:hralign="center" o:hrstd="t" o:hr="t" fillcolor="#a0a0a0" stroked="f"/>
         </w:pict>
@@ -8552,6 +8579,7 @@
         </w:numPr>
       </w:pPr>
       <w:r>
+        <w:lastRenderedPageBreak/>
         <w:t>…</w:t>
       </w:r>
     </w:p>
@@ -10995,6 +11023,155 @@
     </w:lvl>
   </w:abstractNum>
   <w:abstractNum w:abstractNumId="17" w15:restartNumberingAfterBreak="0">
+    <w:nsid w:val="1A2F37BC"/>
+    <w:multiLevelType w:val="multilevel"/>
+    <w:tmpl w:val="B8F62974"/>
+    <w:lvl w:ilvl="0">
+      <w:start w:val="1"/>
+      <w:numFmt w:val="bullet"/>
+      <w:lvlText w:val=""/>
+      <w:lvlJc w:val="left"/>
+      <w:pPr>
+        <w:tabs>
+          <w:tab w:val="num" w:pos="1440"/>
+        </w:tabs>
+        <w:ind w:left="1440" w:hanging="360"/>
+      </w:pPr>
+      <w:rPr>
+        <w:rFonts w:ascii="Symbol" w:hAnsi="Symbol" w:hint="default"/>
+        <w:sz w:val="20"/>
+      </w:rPr>
+    </w:lvl>
+    <w:lvl w:ilvl="1" w:tentative="1">
+      <w:start w:val="1"/>
+      <w:numFmt w:val="bullet"/>
+      <w:lvlText w:val="o"/>
+      <w:lvlJc w:val="left"/>
+      <w:pPr>
+        <w:tabs>
+          <w:tab w:val="num" w:pos="2160"/>
+        </w:tabs>
+        <w:ind w:left="2160" w:hanging="360"/>
+      </w:pPr>
+      <w:rPr>
+        <w:rFonts w:ascii="Courier New" w:hAnsi="Courier New" w:hint="default"/>
+        <w:sz w:val="20"/>
+      </w:rPr>
+    </w:lvl>
+    <w:lvl w:ilvl="2" w:tentative="1">
+      <w:start w:val="1"/>
+      <w:numFmt w:val="bullet"/>
+      <w:lvlText w:val=""/>
+      <w:lvlJc w:val="left"/>
+      <w:pPr>
+        <w:tabs>
+          <w:tab w:val="num" w:pos="2880"/>
+        </w:tabs>
+        <w:ind w:left="2880" w:hanging="360"/>
+      </w:pPr>
+      <w:rPr>
+        <w:rFonts w:ascii="Wingdings" w:hAnsi="Wingdings" w:hint="default"/>
+        <w:sz w:val="20"/>
+      </w:rPr>
+    </w:lvl>
+    <w:lvl w:ilvl="3" w:tentative="1">
+      <w:start w:val="1"/>
+      <w:numFmt w:val="bullet"/>
+      <w:lvlText w:val=""/>
+      <w:lvlJc w:val="left"/>
+      <w:pPr>
+        <w:tabs>
+          <w:tab w:val="num" w:pos="3600"/>
+        </w:tabs>
+        <w:ind w:left="3600" w:hanging="360"/>
+      </w:pPr>
+      <w:rPr>
+        <w:rFonts w:ascii="Wingdings" w:hAnsi="Wingdings" w:hint="default"/>
+        <w:sz w:val="20"/>
+      </w:rPr>
+    </w:lvl>
+    <w:lvl w:ilvl="4" w:tentative="1">
+      <w:start w:val="1"/>
+      <w:numFmt w:val="bullet"/>
+      <w:lvlText w:val=""/>
+      <w:lvlJc w:val="left"/>
+      <w:pPr>
+        <w:tabs>
+          <w:tab w:val="num" w:pos="4320"/>
+        </w:tabs>
+        <w:ind w:left="4320" w:hanging="360"/>
+      </w:pPr>
+      <w:rPr>
+        <w:rFonts w:ascii="Wingdings" w:hAnsi="Wingdings" w:hint="default"/>
+        <w:sz w:val="20"/>
+      </w:rPr>
+    </w:lvl>
+    <w:lvl w:ilvl="5" w:tentative="1">
+      <w:start w:val="1"/>
+      <w:numFmt w:val="bullet"/>
+      <w:lvlText w:val=""/>
+      <w:lvlJc w:val="left"/>
+      <w:pPr>
+        <w:tabs>
+          <w:tab w:val="num" w:pos="5040"/>
+        </w:tabs>
+        <w:ind w:left="5040" w:hanging="360"/>
+      </w:pPr>
+      <w:rPr>
+        <w:rFonts w:ascii="Wingdings" w:hAnsi="Wingdings" w:hint="default"/>
+        <w:sz w:val="20"/>
+      </w:rPr>
+    </w:lvl>
+    <w:lvl w:ilvl="6" w:tentative="1">
+      <w:start w:val="1"/>
+      <w:numFmt w:val="bullet"/>
+      <w:lvlText w:val=""/>
+      <w:lvlJc w:val="left"/>
+      <w:pPr>
+        <w:tabs>
+          <w:tab w:val="num" w:pos="5760"/>
+        </w:tabs>
+        <w:ind w:left="5760" w:hanging="360"/>
+      </w:pPr>
+      <w:rPr>
+        <w:rFonts w:ascii="Wingdings" w:hAnsi="Wingdings" w:hint="default"/>
+        <w:sz w:val="20"/>
+      </w:rPr>
+    </w:lvl>
+    <w:lvl w:ilvl="7" w:tentative="1">
+      <w:start w:val="1"/>
+      <w:numFmt w:val="bullet"/>
+      <w:lvlText w:val=""/>
+      <w:lvlJc w:val="left"/>
+      <w:pPr>
+        <w:tabs>
+          <w:tab w:val="num" w:pos="6480"/>
+        </w:tabs>
+        <w:ind w:left="6480" w:hanging="360"/>
+      </w:pPr>
+      <w:rPr>
+        <w:rFonts w:ascii="Wingdings" w:hAnsi="Wingdings" w:hint="default"/>
+        <w:sz w:val="20"/>
+      </w:rPr>
+    </w:lvl>
+    <w:lvl w:ilvl="8" w:tentative="1">
+      <w:start w:val="1"/>
+      <w:numFmt w:val="bullet"/>
+      <w:lvlText w:val=""/>
+      <w:lvlJc w:val="left"/>
+      <w:pPr>
+        <w:tabs>
+          <w:tab w:val="num" w:pos="7200"/>
+        </w:tabs>
+        <w:ind w:left="7200" w:hanging="360"/>
+      </w:pPr>
+      <w:rPr>
+        <w:rFonts w:ascii="Wingdings" w:hAnsi="Wingdings" w:hint="default"/>
+        <w:sz w:val="20"/>
+      </w:rPr>
+    </w:lvl>
+  </w:abstractNum>
+  <w:abstractNum w:abstractNumId="18" w15:restartNumberingAfterBreak="0">
     <w:nsid w:val="1E3E7569"/>
     <w:multiLevelType w:val="multilevel"/>
     <w:tmpl w:val="28B04428"/>
@@ -11107,7 +11284,156 @@
       </w:pPr>
     </w:lvl>
   </w:abstractNum>
-  <w:abstractNum w:abstractNumId="18" w15:restartNumberingAfterBreak="0">
+  <w:abstractNum w:abstractNumId="19" w15:restartNumberingAfterBreak="0">
+    <w:nsid w:val="1E9A3F15"/>
+    <w:multiLevelType w:val="multilevel"/>
+    <w:tmpl w:val="B8401E28"/>
+    <w:lvl w:ilvl="0">
+      <w:start w:val="1"/>
+      <w:numFmt w:val="bullet"/>
+      <w:lvlText w:val=""/>
+      <w:lvlJc w:val="left"/>
+      <w:pPr>
+        <w:tabs>
+          <w:tab w:val="num" w:pos="720"/>
+        </w:tabs>
+        <w:ind w:left="720" w:hanging="360"/>
+      </w:pPr>
+      <w:rPr>
+        <w:rFonts w:ascii="Symbol" w:hAnsi="Symbol" w:hint="default"/>
+        <w:sz w:val="20"/>
+      </w:rPr>
+    </w:lvl>
+    <w:lvl w:ilvl="1" w:tentative="1">
+      <w:start w:val="1"/>
+      <w:numFmt w:val="bullet"/>
+      <w:lvlText w:val="o"/>
+      <w:lvlJc w:val="left"/>
+      <w:pPr>
+        <w:tabs>
+          <w:tab w:val="num" w:pos="1440"/>
+        </w:tabs>
+        <w:ind w:left="1440" w:hanging="360"/>
+      </w:pPr>
+      <w:rPr>
+        <w:rFonts w:ascii="Courier New" w:hAnsi="Courier New" w:hint="default"/>
+        <w:sz w:val="20"/>
+      </w:rPr>
+    </w:lvl>
+    <w:lvl w:ilvl="2" w:tentative="1">
+      <w:start w:val="1"/>
+      <w:numFmt w:val="bullet"/>
+      <w:lvlText w:val=""/>
+      <w:lvlJc w:val="left"/>
+      <w:pPr>
+        <w:tabs>
+          <w:tab w:val="num" w:pos="2160"/>
+        </w:tabs>
+        <w:ind w:left="2160" w:hanging="360"/>
+      </w:pPr>
+      <w:rPr>
+        <w:rFonts w:ascii="Wingdings" w:hAnsi="Wingdings" w:hint="default"/>
+        <w:sz w:val="20"/>
+      </w:rPr>
+    </w:lvl>
+    <w:lvl w:ilvl="3" w:tentative="1">
+      <w:start w:val="1"/>
+      <w:numFmt w:val="bullet"/>
+      <w:lvlText w:val=""/>
+      <w:lvlJc w:val="left"/>
+      <w:pPr>
+        <w:tabs>
+          <w:tab w:val="num" w:pos="2880"/>
+        </w:tabs>
+        <w:ind w:left="2880" w:hanging="360"/>
+      </w:pPr>
+      <w:rPr>
+        <w:rFonts w:ascii="Wingdings" w:hAnsi="Wingdings" w:hint="default"/>
+        <w:sz w:val="20"/>
+      </w:rPr>
+    </w:lvl>
+    <w:lvl w:ilvl="4" w:tentative="1">
+      <w:start w:val="1"/>
+      <w:numFmt w:val="bullet"/>
+      <w:lvlText w:val=""/>
+      <w:lvlJc w:val="left"/>
+      <w:pPr>
+        <w:tabs>
+          <w:tab w:val="num" w:pos="3600"/>
+        </w:tabs>
+        <w:ind w:left="3600" w:hanging="360"/>
+      </w:pPr>
+      <w:rPr>
+        <w:rFonts w:ascii="Wingdings" w:hAnsi="Wingdings" w:hint="default"/>
+        <w:sz w:val="20"/>
+      </w:rPr>
+    </w:lvl>
+    <w:lvl w:ilvl="5" w:tentative="1">
+      <w:start w:val="1"/>
+      <w:numFmt w:val="bullet"/>
+      <w:lvlText w:val=""/>
+      <w:lvlJc w:val="left"/>
+      <w:pPr>
+        <w:tabs>
+          <w:tab w:val="num" w:pos="4320"/>
+        </w:tabs>
+        <w:ind w:left="4320" w:hanging="360"/>
+      </w:pPr>
+      <w:rPr>
+        <w:rFonts w:ascii="Wingdings" w:hAnsi="Wingdings" w:hint="default"/>
+        <w:sz w:val="20"/>
+      </w:rPr>
+    </w:lvl>
+    <w:lvl w:ilvl="6" w:tentative="1">
+      <w:start w:val="1"/>
+      <w:numFmt w:val="bullet"/>
+      <w:lvlText w:val=""/>
+      <w:lvlJc w:val="left"/>
+      <w:pPr>
+        <w:tabs>
+          <w:tab w:val="num" w:pos="5040"/>
+        </w:tabs>
+        <w:ind w:left="5040" w:hanging="360"/>
+      </w:pPr>
+      <w:rPr>
+        <w:rFonts w:ascii="Wingdings" w:hAnsi="Wingdings" w:hint="default"/>
+        <w:sz w:val="20"/>
+      </w:rPr>
+    </w:lvl>
+    <w:lvl w:ilvl="7" w:tentative="1">
+      <w:start w:val="1"/>
+      <w:numFmt w:val="bullet"/>
+      <w:lvlText w:val=""/>
+      <w:lvlJc w:val="left"/>
+      <w:pPr>
+        <w:tabs>
+          <w:tab w:val="num" w:pos="5760"/>
+        </w:tabs>
+        <w:ind w:left="5760" w:hanging="360"/>
+      </w:pPr>
+      <w:rPr>
+        <w:rFonts w:ascii="Wingdings" w:hAnsi="Wingdings" w:hint="default"/>
+        <w:sz w:val="20"/>
+      </w:rPr>
+    </w:lvl>
+    <w:lvl w:ilvl="8" w:tentative="1">
+      <w:start w:val="1"/>
+      <w:numFmt w:val="bullet"/>
+      <w:lvlText w:val=""/>
+      <w:lvlJc w:val="left"/>
+      <w:pPr>
+        <w:tabs>
+          <w:tab w:val="num" w:pos="6480"/>
+        </w:tabs>
+        <w:ind w:left="6480" w:hanging="360"/>
+      </w:pPr>
+      <w:rPr>
+        <w:rFonts w:ascii="Wingdings" w:hAnsi="Wingdings" w:hint="default"/>
+        <w:sz w:val="20"/>
+      </w:rPr>
+    </w:lvl>
+  </w:abstractNum>
+  <w:abstractNum w:abstractNumId="20" w15:restartNumberingAfterBreak="0">
     <w:nsid w:val="204E79F8"/>
     <w:multiLevelType w:val="multilevel"/>
     <w:tmpl w:val="CF10330C"/>
@@ -11256,7 +11582,7 @@
       </w:rPr>
     </w:lvl>
   </w:abstractNum>
-  <w:abstractNum w:abstractNumId="19" w15:restartNumberingAfterBreak="0">
+  <w:abstractNum w:abstractNumId="21" w15:restartNumberingAfterBreak="0">
     <w:nsid w:val="25530FD3"/>
     <w:multiLevelType w:val="multilevel"/>
     <w:tmpl w:val="9D600E18"/>
@@ -11276,7 +11602,7 @@
         <w:sz w:val="20"/>
       </w:rPr>
     </w:lvl>
-    <w:lvl w:ilvl="1" w:tentative="1">
+    <w:lvl w:ilvl="1">
       <w:start w:val="1"/>
       <w:numFmt w:val="bullet"/>
       <w:lvlText w:val="o"/>
@@ -11405,7 +11731,7 @@
       </w:rPr>
     </w:lvl>
   </w:abstractNum>
-  <w:abstractNum w:abstractNumId="20" w15:restartNumberingAfterBreak="0">
+  <w:abstractNum w:abstractNumId="22" w15:restartNumberingAfterBreak="0">
     <w:nsid w:val="2AE002B7"/>
     <w:multiLevelType w:val="multilevel"/>
     <w:tmpl w:val="9342BEBC"/>
@@ -11554,7 +11880,7 @@
       </w:rPr>
     </w:lvl>
   </w:abstractNum>
-  <w:abstractNum w:abstractNumId="21" w15:restartNumberingAfterBreak="0">
+  <w:abstractNum w:abstractNumId="23" w15:restartNumberingAfterBreak="0">
     <w:nsid w:val="2AF6489F"/>
     <w:multiLevelType w:val="multilevel"/>
     <w:tmpl w:val="7AC68CE4"/>
@@ -11703,7 +12029,7 @@
       </w:rPr>
     </w:lvl>
   </w:abstractNum>
-  <w:abstractNum w:abstractNumId="22" w15:restartNumberingAfterBreak="0">
+  <w:abstractNum w:abstractNumId="24" w15:restartNumberingAfterBreak="0">
     <w:nsid w:val="33810ED9"/>
     <w:multiLevelType w:val="multilevel"/>
     <w:tmpl w:val="9BD84228"/>
@@ -11852,7 +12178,7 @@
       </w:rPr>
     </w:lvl>
   </w:abstractNum>
-  <w:abstractNum w:abstractNumId="23" w15:restartNumberingAfterBreak="0">
+  <w:abstractNum w:abstractNumId="25" w15:restartNumberingAfterBreak="0">
     <w:nsid w:val="3D0C23B0"/>
     <w:multiLevelType w:val="multilevel"/>
     <w:tmpl w:val="9C782EA4"/>
@@ -11965,7 +12291,7 @@
       </w:pPr>
     </w:lvl>
   </w:abstractNum>
-  <w:abstractNum w:abstractNumId="24" w15:restartNumberingAfterBreak="0">
+  <w:abstractNum w:abstractNumId="26" w15:restartNumberingAfterBreak="0">
     <w:nsid w:val="3E840E9C"/>
     <w:multiLevelType w:val="multilevel"/>
     <w:tmpl w:val="63949F00"/>
@@ -12114,7 +12440,7 @@
       </w:rPr>
     </w:lvl>
   </w:abstractNum>
-  <w:abstractNum w:abstractNumId="25" w15:restartNumberingAfterBreak="0">
+  <w:abstractNum w:abstractNumId="27" w15:restartNumberingAfterBreak="0">
     <w:nsid w:val="407767FE"/>
     <w:multiLevelType w:val="multilevel"/>
     <w:tmpl w:val="9B80FE50"/>
@@ -12263,7 +12589,7 @@
       </w:rPr>
     </w:lvl>
   </w:abstractNum>
-  <w:abstractNum w:abstractNumId="26" w15:restartNumberingAfterBreak="0">
+  <w:abstractNum w:abstractNumId="28" w15:restartNumberingAfterBreak="0">
     <w:nsid w:val="40B2293C"/>
     <w:multiLevelType w:val="multilevel"/>
     <w:tmpl w:val="410A8586"/>
@@ -12412,7 +12738,7 @@
       </w:rPr>
     </w:lvl>
   </w:abstractNum>
-  <w:abstractNum w:abstractNumId="27" w15:restartNumberingAfterBreak="0">
+  <w:abstractNum w:abstractNumId="29" w15:restartNumberingAfterBreak="0">
     <w:nsid w:val="431E0D22"/>
     <w:multiLevelType w:val="multilevel"/>
     <w:tmpl w:val="1EAAE16C"/>
@@ -12561,7 +12887,7 @@
       </w:rPr>
     </w:lvl>
   </w:abstractNum>
-  <w:abstractNum w:abstractNumId="28" w15:restartNumberingAfterBreak="0">
+  <w:abstractNum w:abstractNumId="30" w15:restartNumberingAfterBreak="0">
     <w:nsid w:val="44006E52"/>
     <w:multiLevelType w:val="multilevel"/>
     <w:tmpl w:val="11F2EF7C"/>
@@ -12710,7 +13036,7 @@
       </w:rPr>
     </w:lvl>
   </w:abstractNum>
-  <w:abstractNum w:abstractNumId="29" w15:restartNumberingAfterBreak="0">
+  <w:abstractNum w:abstractNumId="31" w15:restartNumberingAfterBreak="0">
     <w:nsid w:val="445A0295"/>
     <w:multiLevelType w:val="multilevel"/>
     <w:tmpl w:val="7CD8C7AE"/>
@@ -12859,7 +13185,7 @@
       </w:rPr>
     </w:lvl>
   </w:abstractNum>
-  <w:abstractNum w:abstractNumId="30" w15:restartNumberingAfterBreak="0">
+  <w:abstractNum w:abstractNumId="32" w15:restartNumberingAfterBreak="0">
     <w:nsid w:val="46586F71"/>
     <w:multiLevelType w:val="multilevel"/>
     <w:tmpl w:val="378C46EC"/>
@@ -12870,9 +13196,9 @@
       <w:lvlJc w:val="left"/>
       <w:pPr>
         <w:tabs>
-          <w:tab w:val="num" w:pos="720"/>
-        </w:tabs>
-        <w:ind w:left="720" w:hanging="360"/>
+          <w:tab w:val="num" w:pos="1068"/>
+        </w:tabs>
+        <w:ind w:left="1068" w:hanging="360"/>
       </w:pPr>
       <w:rPr>
         <w:rFonts w:ascii="Symbol" w:hAnsi="Symbol" w:hint="default"/>
@@ -12886,9 +13212,9 @@
       <w:lvlJc w:val="left"/>
       <w:pPr>
         <w:tabs>
-          <w:tab w:val="num" w:pos="1440"/>
-        </w:tabs>
-        <w:ind w:left="1440" w:hanging="360"/>
+          <w:tab w:val="num" w:pos="1788"/>
+        </w:tabs>
+        <w:ind w:left="1788" w:hanging="360"/>
       </w:pPr>
       <w:rPr>
         <w:rFonts w:ascii="Courier New" w:hAnsi="Courier New" w:hint="default"/>
@@ -12902,9 +13228,9 @@
       <w:lvlJc w:val="left"/>
       <w:pPr>
         <w:tabs>
-          <w:tab w:val="num" w:pos="2160"/>
-        </w:tabs>
-        <w:ind w:left="2160" w:hanging="360"/>
+          <w:tab w:val="num" w:pos="2508"/>
+        </w:tabs>
+        <w:ind w:left="2508" w:hanging="360"/>
       </w:pPr>
       <w:rPr>
         <w:rFonts w:ascii="Wingdings" w:hAnsi="Wingdings" w:hint="default"/>
@@ -12918,9 +13244,9 @@
       <w:lvlJc w:val="left"/>
       <w:pPr>
         <w:tabs>
-          <w:tab w:val="num" w:pos="2880"/>
-        </w:tabs>
-        <w:ind w:left="2880" w:hanging="360"/>
+          <w:tab w:val="num" w:pos="3228"/>
+        </w:tabs>
+        <w:ind w:left="3228" w:hanging="360"/>
       </w:pPr>
       <w:rPr>
         <w:rFonts w:ascii="Wingdings" w:hAnsi="Wingdings" w:hint="default"/>
@@ -12934,9 +13260,9 @@
       <w:lvlJc w:val="left"/>
       <w:pPr>
         <w:tabs>
-          <w:tab w:val="num" w:pos="3600"/>
-        </w:tabs>
-        <w:ind w:left="3600" w:hanging="360"/>
+          <w:tab w:val="num" w:pos="3948"/>
+        </w:tabs>
+        <w:ind w:left="3948" w:hanging="360"/>
       </w:pPr>
       <w:rPr>
         <w:rFonts w:ascii="Wingdings" w:hAnsi="Wingdings" w:hint="default"/>
@@ -12950,9 +13276,9 @@
       <w:lvlJc w:val="left"/>
       <w:pPr>
         <w:tabs>
-          <w:tab w:val="num" w:pos="4320"/>
-        </w:tabs>
-        <w:ind w:left="4320" w:hanging="360"/>
+          <w:tab w:val="num" w:pos="4668"/>
+        </w:tabs>
+        <w:ind w:left="4668" w:hanging="360"/>
       </w:pPr>
       <w:rPr>
         <w:rFonts w:ascii="Wingdings" w:hAnsi="Wingdings" w:hint="default"/>
@@ -12966,9 +13292,9 @@
       <w:lvlJc w:val="left"/>
       <w:pPr>
         <w:tabs>
-          <w:tab w:val="num" w:pos="5040"/>
-        </w:tabs>
-        <w:ind w:left="5040" w:hanging="360"/>
+          <w:tab w:val="num" w:pos="5388"/>
+        </w:tabs>
+        <w:ind w:left="5388" w:hanging="360"/>
       </w:pPr>
       <w:rPr>
         <w:rFonts w:ascii="Wingdings" w:hAnsi="Wingdings" w:hint="default"/>
@@ -12982,9 +13308,9 @@
       <w:lvlJc w:val="left"/>
       <w:pPr>
         <w:tabs>
-          <w:tab w:val="num" w:pos="5760"/>
-        </w:tabs>
-        <w:ind w:left="5760" w:hanging="360"/>
+          <w:tab w:val="num" w:pos="6108"/>
+        </w:tabs>
+        <w:ind w:left="6108" w:hanging="360"/>
       </w:pPr>
       <w:rPr>
         <w:rFonts w:ascii="Wingdings" w:hAnsi="Wingdings" w:hint="default"/>
@@ -12998,9 +13324,9 @@
       <w:lvlJc w:val="left"/>
       <w:pPr>
         <w:tabs>
-          <w:tab w:val="num" w:pos="6480"/>
-        </w:tabs>
-        <w:ind w:left="6480" w:hanging="360"/>
+          <w:tab w:val="num" w:pos="6828"/>
+        </w:tabs>
+        <w:ind w:left="6828" w:hanging="360"/>
       </w:pPr>
       <w:rPr>
         <w:rFonts w:ascii="Wingdings" w:hAnsi="Wingdings" w:hint="default"/>
@@ -13008,7 +13334,7 @@
       </w:rPr>
     </w:lvl>
   </w:abstractNum>
-  <w:abstractNum w:abstractNumId="31" w15:restartNumberingAfterBreak="0">
+  <w:abstractNum w:abstractNumId="33" w15:restartNumberingAfterBreak="0">
     <w:nsid w:val="4F467555"/>
     <w:multiLevelType w:val="multilevel"/>
     <w:tmpl w:val="20EA2E22"/>
@@ -13157,7 +13483,7 @@
       </w:rPr>
     </w:lvl>
   </w:abstractNum>
-  <w:abstractNum w:abstractNumId="32" w15:restartNumberingAfterBreak="0">
+  <w:abstractNum w:abstractNumId="34" w15:restartNumberingAfterBreak="0">
     <w:nsid w:val="507A2DF6"/>
     <w:multiLevelType w:val="multilevel"/>
     <w:tmpl w:val="D55A9BC8"/>
@@ -13306,7 +13632,7 @@
       </w:rPr>
     </w:lvl>
   </w:abstractNum>
-  <w:abstractNum w:abstractNumId="33" w15:restartNumberingAfterBreak="0">
+  <w:abstractNum w:abstractNumId="35" w15:restartNumberingAfterBreak="0">
     <w:nsid w:val="50965689"/>
     <w:multiLevelType w:val="multilevel"/>
     <w:tmpl w:val="09A8E63A"/>
@@ -13455,7 +13781,7 @@
       </w:rPr>
     </w:lvl>
   </w:abstractNum>
-  <w:abstractNum w:abstractNumId="34" w15:restartNumberingAfterBreak="0">
+  <w:abstractNum w:abstractNumId="36" w15:restartNumberingAfterBreak="0">
     <w:nsid w:val="510910D7"/>
     <w:multiLevelType w:val="multilevel"/>
     <w:tmpl w:val="60DC53A6"/>
@@ -13604,7 +13930,7 @@
       </w:rPr>
     </w:lvl>
   </w:abstractNum>
-  <w:abstractNum w:abstractNumId="35" w15:restartNumberingAfterBreak="0">
+  <w:abstractNum w:abstractNumId="37" w15:restartNumberingAfterBreak="0">
     <w:nsid w:val="52AF3A10"/>
     <w:multiLevelType w:val="multilevel"/>
     <w:tmpl w:val="7A60500C"/>
@@ -13753,7 +14079,7 @@
       </w:rPr>
     </w:lvl>
   </w:abstractNum>
-  <w:abstractNum w:abstractNumId="36" w15:restartNumberingAfterBreak="0">
+  <w:abstractNum w:abstractNumId="38" w15:restartNumberingAfterBreak="0">
     <w:nsid w:val="52B22C97"/>
     <w:multiLevelType w:val="multilevel"/>
     <w:tmpl w:val="AA88D1E0"/>
@@ -13902,7 +14228,7 @@
       </w:rPr>
     </w:lvl>
   </w:abstractNum>
-  <w:abstractNum w:abstractNumId="37" w15:restartNumberingAfterBreak="0">
+  <w:abstractNum w:abstractNumId="39" w15:restartNumberingAfterBreak="0">
     <w:nsid w:val="53691989"/>
     <w:multiLevelType w:val="multilevel"/>
     <w:tmpl w:val="AEC2B468"/>
@@ -14051,7 +14377,7 @@
       </w:rPr>
     </w:lvl>
   </w:abstractNum>
-  <w:abstractNum w:abstractNumId="38" w15:restartNumberingAfterBreak="0">
+  <w:abstractNum w:abstractNumId="40" w15:restartNumberingAfterBreak="0">
     <w:nsid w:val="58906062"/>
     <w:multiLevelType w:val="multilevel"/>
     <w:tmpl w:val="CB12F332"/>
@@ -14172,7 +14498,7 @@
       </w:pPr>
     </w:lvl>
   </w:abstractNum>
-  <w:abstractNum w:abstractNumId="39" w15:restartNumberingAfterBreak="0">
+  <w:abstractNum w:abstractNumId="41" w15:restartNumberingAfterBreak="0">
     <w:nsid w:val="590841C9"/>
     <w:multiLevelType w:val="multilevel"/>
     <w:tmpl w:val="16A03E22"/>
@@ -14321,7 +14647,7 @@
       </w:rPr>
     </w:lvl>
   </w:abstractNum>
-  <w:abstractNum w:abstractNumId="40" w15:restartNumberingAfterBreak="0">
+  <w:abstractNum w:abstractNumId="42" w15:restartNumberingAfterBreak="0">
     <w:nsid w:val="5AFA7D35"/>
     <w:multiLevelType w:val="multilevel"/>
     <w:tmpl w:val="77ECF714"/>
@@ -14434,7 +14760,305 @@
       </w:pPr>
     </w:lvl>
   </w:abstractNum>
-  <w:abstractNum w:abstractNumId="41" w15:restartNumberingAfterBreak="0">
+  <w:abstractNum w:abstractNumId="43" w15:restartNumberingAfterBreak="0">
+    <w:nsid w:val="63017330"/>
+    <w:multiLevelType w:val="multilevel"/>
+    <w:tmpl w:val="7FA0A33E"/>
+    <w:lvl w:ilvl="0">
+      <w:start w:val="1"/>
+      <w:numFmt w:val="bullet"/>
+      <w:lvlText w:val=""/>
+      <w:lvlJc w:val="left"/>
+      <w:pPr>
+        <w:tabs>
+          <w:tab w:val="num" w:pos="720"/>
+        </w:tabs>
+        <w:ind w:left="720" w:hanging="360"/>
+      </w:pPr>
+      <w:rPr>
+        <w:rFonts w:ascii="Symbol" w:hAnsi="Symbol" w:hint="default"/>
+        <w:sz w:val="20"/>
+      </w:rPr>
+    </w:lvl>
+    <w:lvl w:ilvl="1" w:tentative="1">
+      <w:start w:val="1"/>
+      <w:numFmt w:val="bullet"/>
+      <w:lvlText w:val="o"/>
+      <w:lvlJc w:val="left"/>
+      <w:pPr>
+        <w:tabs>
+          <w:tab w:val="num" w:pos="1440"/>
+        </w:tabs>
+        <w:ind w:left="1440" w:hanging="360"/>
+      </w:pPr>
+      <w:rPr>
+        <w:rFonts w:ascii="Courier New" w:hAnsi="Courier New" w:hint="default"/>
+        <w:sz w:val="20"/>
+      </w:rPr>
+    </w:lvl>
+    <w:lvl w:ilvl="2" w:tentative="1">
+      <w:start w:val="1"/>
+      <w:numFmt w:val="bullet"/>
+      <w:lvlText w:val=""/>
+      <w:lvlJc w:val="left"/>
+      <w:pPr>
+        <w:tabs>
+          <w:tab w:val="num" w:pos="2160"/>
+        </w:tabs>
+        <w:ind w:left="2160" w:hanging="360"/>
+      </w:pPr>
+      <w:rPr>
+        <w:rFonts w:ascii="Wingdings" w:hAnsi="Wingdings" w:hint="default"/>
+        <w:sz w:val="20"/>
+      </w:rPr>
+    </w:lvl>
+    <w:lvl w:ilvl="3" w:tentative="1">
+      <w:start w:val="1"/>
+      <w:numFmt w:val="bullet"/>
+      <w:lvlText w:val=""/>
+      <w:lvlJc w:val="left"/>
+      <w:pPr>
+        <w:tabs>
+          <w:tab w:val="num" w:pos="2880"/>
+        </w:tabs>
+        <w:ind w:left="2880" w:hanging="360"/>
+      </w:pPr>
+      <w:rPr>
+        <w:rFonts w:ascii="Wingdings" w:hAnsi="Wingdings" w:hint="default"/>
+        <w:sz w:val="20"/>
+      </w:rPr>
+    </w:lvl>
+    <w:lvl w:ilvl="4" w:tentative="1">
+      <w:start w:val="1"/>
+      <w:numFmt w:val="bullet"/>
+      <w:lvlText w:val=""/>
+      <w:lvlJc w:val="left"/>
+      <w:pPr>
+        <w:tabs>
+          <w:tab w:val="num" w:pos="3600"/>
+        </w:tabs>
+        <w:ind w:left="3600" w:hanging="360"/>
+      </w:pPr>
+      <w:rPr>
+        <w:rFonts w:ascii="Wingdings" w:hAnsi="Wingdings" w:hint="default"/>
+        <w:sz w:val="20"/>
+      </w:rPr>
+    </w:lvl>
+    <w:lvl w:ilvl="5" w:tentative="1">
+      <w:start w:val="1"/>
+      <w:numFmt w:val="bullet"/>
+      <w:lvlText w:val=""/>
+      <w:lvlJc w:val="left"/>
+      <w:pPr>
+        <w:tabs>
+          <w:tab w:val="num" w:pos="4320"/>
+        </w:tabs>
+        <w:ind w:left="4320" w:hanging="360"/>
+      </w:pPr>
+      <w:rPr>
+        <w:rFonts w:ascii="Wingdings" w:hAnsi="Wingdings" w:hint="default"/>
+        <w:sz w:val="20"/>
+      </w:rPr>
+    </w:lvl>
+    <w:lvl w:ilvl="6" w:tentative="1">
+      <w:start w:val="1"/>
+      <w:numFmt w:val="bullet"/>
+      <w:lvlText w:val=""/>
+      <w:lvlJc w:val="left"/>
+      <w:pPr>
+        <w:tabs>
+          <w:tab w:val="num" w:pos="5040"/>
+        </w:tabs>
+        <w:ind w:left="5040" w:hanging="360"/>
+      </w:pPr>
+      <w:rPr>
+        <w:rFonts w:ascii="Wingdings" w:hAnsi="Wingdings" w:hint="default"/>
+        <w:sz w:val="20"/>
+      </w:rPr>
+    </w:lvl>
+    <w:lvl w:ilvl="7" w:tentative="1">
+      <w:start w:val="1"/>
+      <w:numFmt w:val="bullet"/>
+      <w:lvlText w:val=""/>
+      <w:lvlJc w:val="left"/>
+      <w:pPr>
+        <w:tabs>
+          <w:tab w:val="num" w:pos="5760"/>
+        </w:tabs>
+        <w:ind w:left="5760" w:hanging="360"/>
+      </w:pPr>
+      <w:rPr>
+        <w:rFonts w:ascii="Wingdings" w:hAnsi="Wingdings" w:hint="default"/>
+        <w:sz w:val="20"/>
+      </w:rPr>
+    </w:lvl>
+    <w:lvl w:ilvl="8" w:tentative="1">
+      <w:start w:val="1"/>
+      <w:numFmt w:val="bullet"/>
+      <w:lvlText w:val=""/>
+      <w:lvlJc w:val="left"/>
+      <w:pPr>
+        <w:tabs>
+          <w:tab w:val="num" w:pos="6480"/>
+        </w:tabs>
+        <w:ind w:left="6480" w:hanging="360"/>
+      </w:pPr>
+      <w:rPr>
+        <w:rFonts w:ascii="Wingdings" w:hAnsi="Wingdings" w:hint="default"/>
+        <w:sz w:val="20"/>
+      </w:rPr>
+    </w:lvl>
+  </w:abstractNum>
+  <w:abstractNum w:abstractNumId="44" w15:restartNumberingAfterBreak="0">
+    <w:nsid w:val="672C4342"/>
+    <w:multiLevelType w:val="multilevel"/>
+    <w:tmpl w:val="EB20C530"/>
+    <w:lvl w:ilvl="0">
+      <w:start w:val="1"/>
+      <w:numFmt w:val="bullet"/>
+      <w:lvlText w:val=""/>
+      <w:lvlJc w:val="left"/>
+      <w:pPr>
+        <w:tabs>
+          <w:tab w:val="num" w:pos="720"/>
+        </w:tabs>
+        <w:ind w:left="720" w:hanging="360"/>
+      </w:pPr>
+      <w:rPr>
+        <w:rFonts w:ascii="Symbol" w:hAnsi="Symbol" w:hint="default"/>
+        <w:sz w:val="20"/>
+      </w:rPr>
+    </w:lvl>
+    <w:lvl w:ilvl="1">
+      <w:start w:val="1"/>
+      <w:numFmt w:val="bullet"/>
+      <w:lvlText w:val="o"/>
+      <w:lvlJc w:val="left"/>
+      <w:pPr>
+        <w:tabs>
+          <w:tab w:val="num" w:pos="1440"/>
+        </w:tabs>
+        <w:ind w:left="1440" w:hanging="360"/>
+      </w:pPr>
+      <w:rPr>
+        <w:rFonts w:ascii="Courier New" w:hAnsi="Courier New" w:hint="default"/>
+        <w:sz w:val="20"/>
+      </w:rPr>
+    </w:lvl>
+    <w:lvl w:ilvl="2" w:tentative="1">
+      <w:start w:val="1"/>
+      <w:numFmt w:val="bullet"/>
+      <w:lvlText w:val=""/>
+      <w:lvlJc w:val="left"/>
+      <w:pPr>
+        <w:tabs>
+          <w:tab w:val="num" w:pos="2160"/>
+        </w:tabs>
+        <w:ind w:left="2160" w:hanging="360"/>
+      </w:pPr>
+      <w:rPr>
+        <w:rFonts w:ascii="Wingdings" w:hAnsi="Wingdings" w:hint="default"/>
+        <w:sz w:val="20"/>
+      </w:rPr>
+    </w:lvl>
+    <w:lvl w:ilvl="3" w:tentative="1">
+      <w:start w:val="1"/>
+      <w:numFmt w:val="bullet"/>
+      <w:lvlText w:val=""/>
+      <w:lvlJc w:val="left"/>
+      <w:pPr>
+        <w:tabs>
+          <w:tab w:val="num" w:pos="2880"/>
+        </w:tabs>
+        <w:ind w:left="2880" w:hanging="360"/>
+      </w:pPr>
+      <w:rPr>
+        <w:rFonts w:ascii="Wingdings" w:hAnsi="Wingdings" w:hint="default"/>
+        <w:sz w:val="20"/>
+      </w:rPr>
+    </w:lvl>
+    <w:lvl w:ilvl="4" w:tentative="1">
+      <w:start w:val="1"/>
+      <w:numFmt w:val="bullet"/>
+      <w:lvlText w:val=""/>
+      <w:lvlJc w:val="left"/>
+      <w:pPr>
+        <w:tabs>
+          <w:tab w:val="num" w:pos="3600"/>
+        </w:tabs>
+        <w:ind w:left="3600" w:hanging="360"/>
+      </w:pPr>
+      <w:rPr>
+        <w:rFonts w:ascii="Wingdings" w:hAnsi="Wingdings" w:hint="default"/>
+        <w:sz w:val="20"/>
+      </w:rPr>
+    </w:lvl>
+    <w:lvl w:ilvl="5" w:tentative="1">
+      <w:start w:val="1"/>
+      <w:numFmt w:val="bullet"/>
+      <w:lvlText w:val=""/>
+      <w:lvlJc w:val="left"/>
+      <w:pPr>
+        <w:tabs>
+          <w:tab w:val="num" w:pos="4320"/>
+        </w:tabs>
+        <w:ind w:left="4320" w:hanging="360"/>
+      </w:pPr>
+      <w:rPr>
+        <w:rFonts w:ascii="Wingdings" w:hAnsi="Wingdings" w:hint="default"/>
+        <w:sz w:val="20"/>
+      </w:rPr>
+    </w:lvl>
+    <w:lvl w:ilvl="6" w:tentative="1">
+      <w:start w:val="1"/>
+      <w:numFmt w:val="bullet"/>
+      <w:lvlText w:val=""/>
+      <w:lvlJc w:val="left"/>
+      <w:pPr>
+        <w:tabs>
+          <w:tab w:val="num" w:pos="5040"/>
+        </w:tabs>
+        <w:ind w:left="5040" w:hanging="360"/>
+      </w:pPr>
+      <w:rPr>
+        <w:rFonts w:ascii="Wingdings" w:hAnsi="Wingdings" w:hint="default"/>
+        <w:sz w:val="20"/>
+      </w:rPr>
+    </w:lvl>
+    <w:lvl w:ilvl="7" w:tentative="1">
+      <w:start w:val="1"/>
+      <w:numFmt w:val="bullet"/>
+      <w:lvlText w:val=""/>
+      <w:lvlJc w:val="left"/>
+      <w:pPr>
+        <w:tabs>
+          <w:tab w:val="num" w:pos="5760"/>
+        </w:tabs>
+        <w:ind w:left="5760" w:hanging="360"/>
+      </w:pPr>
+      <w:rPr>
+        <w:rFonts w:ascii="Wingdings" w:hAnsi="Wingdings" w:hint="default"/>
+        <w:sz w:val="20"/>
+      </w:rPr>
+    </w:lvl>
+    <w:lvl w:ilvl="8" w:tentative="1">
+      <w:start w:val="1"/>
+      <w:numFmt w:val="bullet"/>
+      <w:lvlText w:val=""/>
+      <w:lvlJc w:val="left"/>
+      <w:pPr>
+        <w:tabs>
+          <w:tab w:val="num" w:pos="6480"/>
+        </w:tabs>
+        <w:ind w:left="6480" w:hanging="360"/>
+      </w:pPr>
+      <w:rPr>
+        <w:rFonts w:ascii="Wingdings" w:hAnsi="Wingdings" w:hint="default"/>
+        <w:sz w:val="20"/>
+      </w:rPr>
+    </w:lvl>
+  </w:abstractNum>
+  <w:abstractNum w:abstractNumId="45" w15:restartNumberingAfterBreak="0">
     <w:nsid w:val="685B469E"/>
     <w:multiLevelType w:val="multilevel"/>
     <w:tmpl w:val="DB18DE1A"/>
@@ -14547,7 +15171,7 @@
       </w:pPr>
     </w:lvl>
   </w:abstractNum>
-  <w:abstractNum w:abstractNumId="42" w15:restartNumberingAfterBreak="0">
+  <w:abstractNum w:abstractNumId="46" w15:restartNumberingAfterBreak="0">
     <w:nsid w:val="6AAE6458"/>
     <w:multiLevelType w:val="multilevel"/>
     <w:tmpl w:val="B5925324"/>
@@ -14696,7 +15320,7 @@
       </w:rPr>
     </w:lvl>
   </w:abstractNum>
-  <w:abstractNum w:abstractNumId="43" w15:restartNumberingAfterBreak="0">
+  <w:abstractNum w:abstractNumId="47" w15:restartNumberingAfterBreak="0">
     <w:nsid w:val="6E230D7E"/>
     <w:multiLevelType w:val="multilevel"/>
     <w:tmpl w:val="A594ABB4"/>
@@ -14845,7 +15469,7 @@
       </w:rPr>
     </w:lvl>
   </w:abstractNum>
-  <w:abstractNum w:abstractNumId="44" w15:restartNumberingAfterBreak="0">
+  <w:abstractNum w:abstractNumId="48" w15:restartNumberingAfterBreak="0">
     <w:nsid w:val="6FB53310"/>
     <w:multiLevelType w:val="multilevel"/>
     <w:tmpl w:val="4F2CCF1E"/>
@@ -14994,7 +15618,7 @@
       </w:rPr>
     </w:lvl>
   </w:abstractNum>
-  <w:abstractNum w:abstractNumId="45" w15:restartNumberingAfterBreak="0">
+  <w:abstractNum w:abstractNumId="49" w15:restartNumberingAfterBreak="0">
     <w:nsid w:val="70D61C60"/>
     <w:multiLevelType w:val="multilevel"/>
     <w:tmpl w:val="B04CC3D6"/>
@@ -15143,7 +15767,7 @@
       </w:rPr>
     </w:lvl>
   </w:abstractNum>
-  <w:abstractNum w:abstractNumId="46" w15:restartNumberingAfterBreak="0">
+  <w:abstractNum w:abstractNumId="50" w15:restartNumberingAfterBreak="0">
     <w:nsid w:val="71801B35"/>
     <w:multiLevelType w:val="multilevel"/>
     <w:tmpl w:val="F8C2B94E"/>
@@ -15292,7 +15916,7 @@
       </w:rPr>
     </w:lvl>
   </w:abstractNum>
-  <w:abstractNum w:abstractNumId="47" w15:restartNumberingAfterBreak="0">
+  <w:abstractNum w:abstractNumId="51" w15:restartNumberingAfterBreak="0">
     <w:nsid w:val="71BD257C"/>
     <w:multiLevelType w:val="multilevel"/>
     <w:tmpl w:val="819A804A"/>
@@ -15441,7 +16065,7 @@
       </w:rPr>
     </w:lvl>
   </w:abstractNum>
-  <w:abstractNum w:abstractNumId="48" w15:restartNumberingAfterBreak="0">
+  <w:abstractNum w:abstractNumId="52" w15:restartNumberingAfterBreak="0">
     <w:nsid w:val="74B052D2"/>
     <w:multiLevelType w:val="multilevel"/>
     <w:tmpl w:val="F72E5D9E"/>
@@ -15554,7 +16178,7 @@
       </w:pPr>
     </w:lvl>
   </w:abstractNum>
-  <w:abstractNum w:abstractNumId="49" w15:restartNumberingAfterBreak="0">
+  <w:abstractNum w:abstractNumId="53" w15:restartNumberingAfterBreak="0">
     <w:nsid w:val="79E35E3B"/>
     <w:multiLevelType w:val="multilevel"/>
     <w:tmpl w:val="ADF87FA4"/>
@@ -15703,7 +16327,7 @@
       </w:rPr>
     </w:lvl>
   </w:abstractNum>
-  <w:abstractNum w:abstractNumId="50" w15:restartNumberingAfterBreak="0">
+  <w:abstractNum w:abstractNumId="54" w15:restartNumberingAfterBreak="0">
     <w:nsid w:val="79F6120A"/>
     <w:multiLevelType w:val="multilevel"/>
     <w:tmpl w:val="93968022"/>
@@ -15852,7 +16476,7 @@
       </w:rPr>
     </w:lvl>
   </w:abstractNum>
-  <w:abstractNum w:abstractNumId="51" w15:restartNumberingAfterBreak="0">
+  <w:abstractNum w:abstractNumId="55" w15:restartNumberingAfterBreak="0">
     <w:nsid w:val="7AF26D67"/>
     <w:multiLevelType w:val="multilevel"/>
     <w:tmpl w:val="B6B27D68"/>
@@ -16002,55 +16626,55 @@
     </w:lvl>
   </w:abstractNum>
   <w:num w:numId="1" w16cid:durableId="1228539632">
-    <w:abstractNumId w:val="23"/>
+    <w:abstractNumId w:val="25"/>
   </w:num>
   <w:num w:numId="2" w16cid:durableId="1341665556">
-    <w:abstractNumId w:val="37"/>
+    <w:abstractNumId w:val="39"/>
   </w:num>
   <w:num w:numId="3" w16cid:durableId="1962416472">
     <w:abstractNumId w:val="15"/>
   </w:num>
   <w:num w:numId="4" w16cid:durableId="321128661">
-    <w:abstractNumId w:val="41"/>
+    <w:abstractNumId w:val="45"/>
   </w:num>
   <w:num w:numId="5" w16cid:durableId="471143691">
     <w:abstractNumId w:val="6"/>
   </w:num>
   <w:num w:numId="6" w16cid:durableId="1240285316">
-    <w:abstractNumId w:val="43"/>
+    <w:abstractNumId w:val="47"/>
   </w:num>
   <w:num w:numId="7" w16cid:durableId="1071393962">
-    <w:abstractNumId w:val="34"/>
+    <w:abstractNumId w:val="36"/>
   </w:num>
   <w:num w:numId="8" w16cid:durableId="1810126221">
-    <w:abstractNumId w:val="18"/>
+    <w:abstractNumId w:val="20"/>
   </w:num>
   <w:num w:numId="9" w16cid:durableId="1993869414">
-    <w:abstractNumId w:val="20"/>
+    <w:abstractNumId w:val="22"/>
   </w:num>
   <w:num w:numId="10" w16cid:durableId="193083554">
-    <w:abstractNumId w:val="31"/>
+    <w:abstractNumId w:val="33"/>
   </w:num>
   <w:num w:numId="11" w16cid:durableId="1129206341">
-    <w:abstractNumId w:val="45"/>
+    <w:abstractNumId w:val="49"/>
   </w:num>
   <w:num w:numId="12" w16cid:durableId="1177232662">
-    <w:abstractNumId w:val="21"/>
+    <w:abstractNumId w:val="23"/>
   </w:num>
   <w:num w:numId="13" w16cid:durableId="682442097">
     <w:abstractNumId w:val="0"/>
   </w:num>
   <w:num w:numId="14" w16cid:durableId="2026249326">
-    <w:abstractNumId w:val="42"/>
+    <w:abstractNumId w:val="46"/>
   </w:num>
   <w:num w:numId="15" w16cid:durableId="833178738">
-    <w:abstractNumId w:val="24"/>
+    <w:abstractNumId w:val="26"/>
   </w:num>
   <w:num w:numId="16" w16cid:durableId="1269122754">
-    <w:abstractNumId w:val="46"/>
+    <w:abstractNumId w:val="50"/>
   </w:num>
   <w:num w:numId="17" w16cid:durableId="847990469">
-    <w:abstractNumId w:val="22"/>
+    <w:abstractNumId w:val="24"/>
   </w:num>
   <w:num w:numId="18" w16cid:durableId="2020309440">
     <w:abstractNumId w:val="13"/>
@@ -16062,16 +16686,16 @@
     <w:abstractNumId w:val="14"/>
   </w:num>
   <w:num w:numId="21" w16cid:durableId="1923486927">
-    <w:abstractNumId w:val="25"/>
+    <w:abstractNumId w:val="27"/>
   </w:num>
   <w:num w:numId="22" w16cid:durableId="168830574">
-    <w:abstractNumId w:val="47"/>
+    <w:abstractNumId w:val="51"/>
   </w:num>
   <w:num w:numId="23" w16cid:durableId="732000278">
     <w:abstractNumId w:val="3"/>
   </w:num>
   <w:num w:numId="24" w16cid:durableId="225914642">
-    <w:abstractNumId w:val="39"/>
+    <w:abstractNumId w:val="41"/>
   </w:num>
   <w:num w:numId="25" w16cid:durableId="448545445">
     <w:abstractNumId w:val="7"/>
@@ -16083,25 +16707,25 @@
     <w:abstractNumId w:val="16"/>
   </w:num>
   <w:num w:numId="28" w16cid:durableId="672877691">
-    <w:abstractNumId w:val="35"/>
+    <w:abstractNumId w:val="37"/>
   </w:num>
   <w:num w:numId="29" w16cid:durableId="1013843734">
-    <w:abstractNumId w:val="40"/>
+    <w:abstractNumId w:val="42"/>
   </w:num>
   <w:num w:numId="30" w16cid:durableId="1813020320">
     <w:abstractNumId w:val="10"/>
   </w:num>
   <w:num w:numId="31" w16cid:durableId="1973362673">
-    <w:abstractNumId w:val="26"/>
+    <w:abstractNumId w:val="28"/>
   </w:num>
   <w:num w:numId="32" w16cid:durableId="124548838">
     <w:abstractNumId w:val="12"/>
   </w:num>
   <w:num w:numId="33" w16cid:durableId="36392354">
-    <w:abstractNumId w:val="33"/>
+    <w:abstractNumId w:val="35"/>
   </w:num>
   <w:num w:numId="34" w16cid:durableId="129052818">
-    <w:abstractNumId w:val="17"/>
+    <w:abstractNumId w:val="18"/>
   </w:num>
   <w:num w:numId="35" w16cid:durableId="1110902153">
     <w:abstractNumId w:val="4"/>
@@ -16110,52 +16734,64 @@
     <w:abstractNumId w:val="2"/>
   </w:num>
   <w:num w:numId="37" w16cid:durableId="211045293">
-    <w:abstractNumId w:val="28"/>
+    <w:abstractNumId w:val="30"/>
   </w:num>
   <w:num w:numId="38" w16cid:durableId="1897545595">
-    <w:abstractNumId w:val="48"/>
+    <w:abstractNumId w:val="52"/>
   </w:num>
   <w:num w:numId="39" w16cid:durableId="728961454">
     <w:abstractNumId w:val="9"/>
   </w:num>
   <w:num w:numId="40" w16cid:durableId="795832301">
-    <w:abstractNumId w:val="44"/>
+    <w:abstractNumId w:val="48"/>
   </w:num>
   <w:num w:numId="41" w16cid:durableId="1374161563">
-    <w:abstractNumId w:val="27"/>
+    <w:abstractNumId w:val="29"/>
   </w:num>
   <w:num w:numId="42" w16cid:durableId="1023703726">
     <w:abstractNumId w:val="1"/>
   </w:num>
   <w:num w:numId="43" w16cid:durableId="1951357490">
-    <w:abstractNumId w:val="32"/>
+    <w:abstractNumId w:val="34"/>
   </w:num>
   <w:num w:numId="44" w16cid:durableId="1374307016">
-    <w:abstractNumId w:val="51"/>
+    <w:abstractNumId w:val="55"/>
   </w:num>
   <w:num w:numId="45" w16cid:durableId="379592967">
-    <w:abstractNumId w:val="36"/>
+    <w:abstractNumId w:val="38"/>
   </w:num>
   <w:num w:numId="46" w16cid:durableId="2061706108">
-    <w:abstractNumId w:val="29"/>
+    <w:abstractNumId w:val="31"/>
   </w:num>
   <w:num w:numId="47" w16cid:durableId="1926185431">
     <w:abstractNumId w:val="8"/>
   </w:num>
   <w:num w:numId="48" w16cid:durableId="226035007">
-    <w:abstractNumId w:val="49"/>
+    <w:abstractNumId w:val="53"/>
   </w:num>
   <w:num w:numId="49" w16cid:durableId="102848994">
-    <w:abstractNumId w:val="50"/>
+    <w:abstractNumId w:val="54"/>
   </w:num>
   <w:num w:numId="50" w16cid:durableId="188027622">
+    <w:abstractNumId w:val="21"/>
+  </w:num>
+  <w:num w:numId="51" w16cid:durableId="1092773740">
+    <w:abstractNumId w:val="40"/>
+  </w:num>
+  <w:num w:numId="52" w16cid:durableId="264963246">
+    <w:abstractNumId w:val="32"/>
+  </w:num>
+  <w:num w:numId="53" w16cid:durableId="714424017">
     <w:abstractNumId w:val="19"/>
   </w:num>
-  <w:num w:numId="51" w16cid:durableId="1092773740">
-    <w:abstractNumId w:val="38"/>
+  <w:num w:numId="54" w16cid:durableId="241716791">
+    <w:abstractNumId w:val="43"/>
   </w:num>
-  <w:num w:numId="52" w16cid:durableId="264963246">
-    <w:abstractNumId w:val="30"/>
+  <w:num w:numId="55" w16cid:durableId="994531133">
+    <w:abstractNumId w:val="44"/>
+  </w:num>
+  <w:num w:numId="56" w16cid:durableId="1410812412">
+    <w:abstractNumId w:val="17"/>
   </w:num>
 </w:numbering>
 </file>
@@ -16764,6 +17400,7 @@
   <w:style w:type="character" w:default="1" w:styleId="Fuentedeprrafopredeter">
     <w:name w:val="Default Paragraph Font"/>
     <w:uiPriority w:val="1"/>
+    <w:semiHidden/>
     <w:unhideWhenUsed/>
   </w:style>
   <w:style w:type="table" w:default="1" w:styleId="Tablanormal">

</xml_diff>